<commit_message>
All changes are finalized
</commit_message>
<xml_diff>
--- a/paper/ASE final paper.docx
+++ b/paper/ASE final paper.docx
@@ -116,7 +116,6 @@
                 <w:szCs w:val="24"/>
               </w:rPr>
             </w:pPr>
-            <w:proofErr w:type="spellStart"/>
             <w:r>
               <w:rPr>
                 <w:rFonts w:ascii="Times New Roman" w:eastAsia="Times New Roman" w:hAnsi="Times New Roman" w:cs="Times New Roman"/>
@@ -126,7 +125,6 @@
               </w:rPr>
               <w:t>Sakthi</w:t>
             </w:r>
-            <w:proofErr w:type="spellEnd"/>
             <w:r>
               <w:rPr>
                 <w:rFonts w:ascii="Times New Roman" w:eastAsia="Times New Roman" w:hAnsi="Times New Roman" w:cs="Times New Roman"/>
@@ -150,18 +148,18 @@
               <w:jc w:val="center"/>
               <w:rPr>
                 <w:rFonts w:ascii="Times New Roman" w:eastAsia="Times New Roman" w:hAnsi="Times New Roman" w:cs="Times New Roman"/>
-                <w:i/>
+                <w:b/>
                 <w:szCs w:val="24"/>
               </w:rPr>
             </w:pPr>
             <w:r>
               <w:rPr>
                 <w:rFonts w:ascii="Times New Roman" w:eastAsia="Times New Roman" w:hAnsi="Times New Roman" w:cs="Times New Roman"/>
-                <w:i/>
+                <w:b/>
                 <w:color w:val="000000"/>
                 <w:szCs w:val="24"/>
               </w:rPr>
-              <w:t>North Carolina State University           </w:t>
+              <w:t>NCSU</w:t>
             </w:r>
           </w:p>
         </w:tc>
@@ -175,18 +173,18 @@
               <w:jc w:val="center"/>
               <w:rPr>
                 <w:rFonts w:ascii="Times New Roman" w:eastAsia="Times New Roman" w:hAnsi="Times New Roman" w:cs="Times New Roman"/>
-                <w:i/>
+                <w:b/>
                 <w:szCs w:val="24"/>
               </w:rPr>
             </w:pPr>
             <w:r>
               <w:rPr>
                 <w:rFonts w:ascii="Times New Roman" w:eastAsia="Times New Roman" w:hAnsi="Times New Roman" w:cs="Times New Roman"/>
-                <w:i/>
+                <w:b/>
                 <w:color w:val="000000"/>
                 <w:szCs w:val="24"/>
               </w:rPr>
-              <w:t>North Carolina State University           </w:t>
+              <w:t>NCSU</w:t>
             </w:r>
           </w:p>
         </w:tc>
@@ -200,18 +198,18 @@
               <w:jc w:val="center"/>
               <w:rPr>
                 <w:rFonts w:ascii="Times New Roman" w:eastAsia="Times New Roman" w:hAnsi="Times New Roman" w:cs="Times New Roman"/>
-                <w:i/>
+                <w:b/>
                 <w:szCs w:val="24"/>
               </w:rPr>
             </w:pPr>
             <w:r>
               <w:rPr>
                 <w:rFonts w:ascii="Times New Roman" w:eastAsia="Times New Roman" w:hAnsi="Times New Roman" w:cs="Times New Roman"/>
-                <w:i/>
+                <w:b/>
                 <w:color w:val="000000"/>
                 <w:szCs w:val="24"/>
               </w:rPr>
-              <w:t>North Carolina State University           </w:t>
+              <w:t>NCSU</w:t>
             </w:r>
           </w:p>
         </w:tc>
@@ -231,14 +229,17 @@
                 <w:szCs w:val="24"/>
               </w:rPr>
             </w:pPr>
-            <w:r>
-              <w:rPr>
-                <w:rFonts w:ascii="Times New Roman" w:eastAsia="Times New Roman" w:hAnsi="Times New Roman" w:cs="Times New Roman"/>
-                <w:i/>
-                <w:szCs w:val="24"/>
-              </w:rPr>
-              <w:t>nshukla@ncsu.edu</w:t>
-            </w:r>
+            <w:hyperlink r:id="rId6" w:history="1">
+              <w:r>
+                <w:rPr>
+                  <w:rStyle w:val="Hyperlink"/>
+                  <w:rFonts w:ascii="Times New Roman" w:eastAsia="Times New Roman" w:hAnsi="Times New Roman" w:cs="Times New Roman"/>
+                  <w:i/>
+                  <w:szCs w:val="24"/>
+                </w:rPr>
+                <w:t>nshukla@ncsu.edu</w:t>
+              </w:r>
+            </w:hyperlink>
           </w:p>
         </w:tc>
         <w:tc>
@@ -255,14 +256,28 @@
                 <w:szCs w:val="24"/>
               </w:rPr>
             </w:pPr>
-            <w:r>
+            <w:hyperlink r:id="rId7" w:history="1">
+              <w:r>
+                <w:rPr>
+                  <w:rStyle w:val="Hyperlink"/>
+                  <w:rFonts w:ascii="Times New Roman" w:eastAsia="Times New Roman" w:hAnsi="Times New Roman" w:cs="Times New Roman"/>
+                  <w:i/>
+                  <w:szCs w:val="24"/>
+                </w:rPr>
+                <w:t>nsharm10@ncsu.edu</w:t>
+              </w:r>
+            </w:hyperlink>
+          </w:p>
+          <w:p>
+            <w:pPr>
+              <w:spacing w:after="200"/>
+              <w:jc w:val="center"/>
               <w:rPr>
                 <w:rFonts w:ascii="Times New Roman" w:eastAsia="Times New Roman" w:hAnsi="Times New Roman" w:cs="Times New Roman"/>
                 <w:i/>
                 <w:szCs w:val="24"/>
               </w:rPr>
-              <w:t>nsharm10@ncsu.edu</w:t>
-            </w:r>
+            </w:pPr>
             <w:r>
               <w:rPr>
                 <w:rFonts w:ascii="Times New Roman" w:eastAsia="Times New Roman" w:hAnsi="Times New Roman" w:cs="Times New Roman"/>
@@ -287,14 +302,28 @@
                 <w:szCs w:val="24"/>
               </w:rPr>
             </w:pPr>
-            <w:r>
+            <w:hyperlink r:id="rId8" w:history="1">
+              <w:r>
+                <w:rPr>
+                  <w:rStyle w:val="Hyperlink"/>
+                  <w:rFonts w:ascii="Times New Roman" w:eastAsia="Times New Roman" w:hAnsi="Times New Roman" w:cs="Times New Roman"/>
+                  <w:i/>
+                  <w:szCs w:val="24"/>
+                </w:rPr>
+                <w:t>ssambas@ncsu.edu</w:t>
+              </w:r>
+            </w:hyperlink>
+          </w:p>
+          <w:p>
+            <w:pPr>
+              <w:spacing w:after="200"/>
+              <w:jc w:val="center"/>
               <w:rPr>
                 <w:rFonts w:ascii="Times New Roman" w:eastAsia="Times New Roman" w:hAnsi="Times New Roman" w:cs="Times New Roman"/>
                 <w:i/>
                 <w:szCs w:val="24"/>
               </w:rPr>
-              <w:t>ssambas@ncsu.edu</w:t>
-            </w:r>
+            </w:pPr>
             <w:r>
               <w:rPr>
                 <w:rFonts w:ascii="Times New Roman" w:eastAsia="Times New Roman" w:hAnsi="Times New Roman" w:cs="Times New Roman"/>
@@ -310,16 +339,6 @@
     <w:p>
       <w:pPr>
         <w:spacing w:after="200" w:line="240" w:lineRule="auto"/>
-        <w:jc w:val="center"/>
-        <w:rPr>
-          <w:rFonts w:ascii="Times New Roman" w:eastAsia="Times New Roman" w:hAnsi="Times New Roman" w:cs="Times New Roman"/>
-          <w:szCs w:val="24"/>
-        </w:rPr>
-      </w:pPr>
-    </w:p>
-    <w:p>
-      <w:pPr>
-        <w:spacing w:after="200" w:line="240" w:lineRule="auto"/>
         <w:jc w:val="both"/>
         <w:rPr>
           <w:rFonts w:ascii="Times New Roman" w:eastAsia="Times New Roman" w:hAnsi="Times New Roman" w:cs="Times New Roman"/>
@@ -381,46 +400,99 @@
         </w:rPr>
         <w:t>bstract</w:t>
       </w:r>
-    </w:p>
-    <w:p>
-      <w:pPr>
-        <w:spacing w:after="200" w:line="240" w:lineRule="auto"/>
-        <w:jc w:val="both"/>
-        <w:rPr>
-          <w:rFonts w:ascii="Times New Roman" w:eastAsia="Times New Roman" w:hAnsi="Times New Roman" w:cs="Times New Roman"/>
-          <w:szCs w:val="24"/>
-        </w:rPr>
-      </w:pPr>
-      <w:r>
-        <w:rPr>
-          <w:rFonts w:ascii="Times New Roman" w:eastAsia="Times New Roman" w:hAnsi="Times New Roman" w:cs="Times New Roman"/>
-          <w:color w:val="000000"/>
-        </w:rPr>
-        <w:t xml:space="preserve">In this paper we summarize the developments in the field of automated software engineering, </w:t>
-      </w:r>
       <w:bookmarkStart w:id="0" w:name="_GoBack"/>
       <w:bookmarkEnd w:id="0"/>
-      <w:r>
-        <w:rPr>
-          <w:rFonts w:ascii="Times New Roman" w:eastAsia="Times New Roman" w:hAnsi="Times New Roman" w:cs="Times New Roman"/>
-          <w:color w:val="000000"/>
-        </w:rPr>
-        <w:t xml:space="preserve">concentrating on the field of web application testing. We take a look at literature from circa 2008 to 2014 and examine the change in approach of utilizing automated software engineering to optimize testing of web application. We see the advances made in the using search based software optimization in various fields like parameter testing to dynamic test input generation. </w:t>
-      </w:r>
-    </w:p>
-    <w:p>
-      <w:pPr>
-        <w:spacing w:after="200" w:line="240" w:lineRule="auto"/>
-        <w:jc w:val="both"/>
-        <w:rPr>
-          <w:rFonts w:ascii="Times New Roman" w:eastAsia="Times New Roman" w:hAnsi="Times New Roman" w:cs="Times New Roman"/>
-          <w:szCs w:val="24"/>
-        </w:rPr>
-      </w:pPr>
-      <w:r>
-        <w:rPr>
-          <w:rFonts w:ascii="Times New Roman" w:eastAsia="Times New Roman" w:hAnsi="Times New Roman" w:cs="Times New Roman"/>
-          <w:color w:val="000000"/>
+    </w:p>
+    <w:p>
+      <w:pPr>
+        <w:spacing w:after="200" w:line="240" w:lineRule="auto"/>
+        <w:jc w:val="both"/>
+        <w:rPr>
+          <w:rFonts w:ascii="Times New Roman" w:eastAsia="Times New Roman" w:hAnsi="Times New Roman" w:cs="Times New Roman"/>
+          <w:szCs w:val="24"/>
+        </w:rPr>
+      </w:pPr>
+      <w:r>
+        <w:rPr>
+          <w:rFonts w:ascii="Times New Roman" w:eastAsia="Times New Roman" w:hAnsi="Times New Roman" w:cs="Times New Roman"/>
+          <w:color w:val="000000"/>
+        </w:rPr>
+        <w:t xml:space="preserve">In this paper we </w:t>
+      </w:r>
+      <w:r>
+        <w:rPr>
+          <w:rFonts w:ascii="Times New Roman" w:eastAsia="Times New Roman" w:hAnsi="Times New Roman" w:cs="Times New Roman"/>
+          <w:color w:val="000000"/>
+        </w:rPr>
+        <w:t>review</w:t>
+      </w:r>
+      <w:r>
+        <w:rPr>
+          <w:rFonts w:ascii="Times New Roman" w:eastAsia="Times New Roman" w:hAnsi="Times New Roman" w:cs="Times New Roman"/>
+          <w:color w:val="000000"/>
+        </w:rPr>
+        <w:t xml:space="preserve"> the developments in the field of automated software engineering,</w:t>
+      </w:r>
+      <w:r>
+        <w:rPr>
+          <w:rFonts w:ascii="Times New Roman" w:eastAsia="Times New Roman" w:hAnsi="Times New Roman" w:cs="Times New Roman"/>
+          <w:color w:val="000000"/>
+        </w:rPr>
+        <w:t xml:space="preserve"> specifically</w:t>
+      </w:r>
+      <w:r>
+        <w:rPr>
+          <w:rFonts w:ascii="Times New Roman" w:eastAsia="Times New Roman" w:hAnsi="Times New Roman" w:cs="Times New Roman"/>
+          <w:color w:val="000000"/>
+        </w:rPr>
+        <w:t xml:space="preserve"> concentrating on web application testing. We take a look at literature from circa 2008 to 2014 and examine the change in approach of utilizing automated software engineering to optimize testing of web applicati</w:t>
+      </w:r>
+      <w:r>
+        <w:rPr>
+          <w:rFonts w:ascii="Times New Roman" w:eastAsia="Times New Roman" w:hAnsi="Times New Roman" w:cs="Times New Roman"/>
+          <w:color w:val="000000"/>
+        </w:rPr>
+        <w:t xml:space="preserve">on. We see the advances made for </w:t>
+      </w:r>
+      <w:r>
+        <w:rPr>
+          <w:rFonts w:ascii="Times New Roman" w:eastAsia="Times New Roman" w:hAnsi="Times New Roman" w:cs="Times New Roman"/>
+          <w:color w:val="000000"/>
+        </w:rPr>
+        <w:t>search based software optimization in various fields like dynamic test input generation</w:t>
+      </w:r>
+      <w:r>
+        <w:rPr>
+          <w:rFonts w:ascii="Times New Roman" w:eastAsia="Times New Roman" w:hAnsi="Times New Roman" w:cs="Times New Roman"/>
+          <w:color w:val="000000"/>
+        </w:rPr>
+        <w:t xml:space="preserve"> and reverse engineering of software components</w:t>
+      </w:r>
+      <w:r>
+        <w:rPr>
+          <w:rFonts w:ascii="Times New Roman" w:eastAsia="Times New Roman" w:hAnsi="Times New Roman" w:cs="Times New Roman"/>
+          <w:color w:val="000000"/>
+        </w:rPr>
+        <w:t xml:space="preserve">. </w:t>
+      </w:r>
+    </w:p>
+    <w:p>
+      <w:pPr>
+        <w:spacing w:after="200" w:line="240" w:lineRule="auto"/>
+        <w:jc w:val="both"/>
+        <w:rPr>
+          <w:rFonts w:ascii="Times New Roman" w:eastAsia="Times New Roman" w:hAnsi="Times New Roman" w:cs="Times New Roman"/>
+          <w:i/>
+          <w:szCs w:val="24"/>
+          <w:u w:val="single"/>
+        </w:rPr>
+      </w:pPr>
+      <w:r>
+        <w:rPr>
+          <w:rFonts w:ascii="Times New Roman" w:eastAsia="Times New Roman" w:hAnsi="Times New Roman" w:cs="Times New Roman"/>
+          <w:i/>
+          <w:color w:val="000000"/>
+          <w:u w:val="single"/>
         </w:rPr>
         <w:t>Keywords</w:t>
       </w:r>
@@ -451,6 +523,7 @@
           <w:color w:val="000000"/>
         </w:rPr>
         <w:sectPr>
+          <w:footerReference w:type="default" r:id="rId9"/>
           <w:pgSz w:w="12240" w:h="15840"/>
           <w:pgMar w:top="1440" w:right="1440" w:bottom="1440" w:left="1440" w:header="720" w:footer="720" w:gutter="0"/>
           <w:cols w:space="720"/>
@@ -531,7 +604,7 @@
           <w:rFonts w:ascii="Times New Roman" w:eastAsia="Times New Roman" w:hAnsi="Times New Roman" w:cs="Times New Roman"/>
           <w:color w:val="000000"/>
         </w:rPr>
-        <w:t xml:space="preserve"> intensive and therefore slow. However, inadequate testing poses significant risks: Studies showed that </w:t>
+        <w:t xml:space="preserve"> intensive and therefore slow. However, inadequate testing </w:t>
       </w:r>
       <w:r>
         <w:rPr>
@@ -539,7 +612,7 @@
           <w:color w:val="000000"/>
         </w:rPr>
         <w:lastRenderedPageBreak/>
-        <w:t>trust and convenience are major factors affecting customer loyalty using web applications [9].</w:t>
+        <w:t>poses significant risks: Studies showed that trust and convenience are major factors affecting customer loyalty using web applications [9].</w:t>
       </w:r>
     </w:p>
     <w:p>
@@ -595,7 +668,7 @@
           <w:color w:val="000000"/>
           <w:shd w:val="clear" w:color="auto" w:fill="FFFFFF"/>
         </w:rPr>
-        <w:t xml:space="preserve">We start with discussing certain "traditional" routes for automated web testing and then move on to Genetic Engineering and other such techniques that help tune specific parameters that improve performance of automated testing systems. Some focus is put </w:t>
+        <w:t xml:space="preserve">We start with discussing certain "traditional" routes for automated web testing and then move on to Genetic Engineering and other such techniques that help tune specific parameters that improve performance of </w:t>
       </w:r>
       <w:r>
         <w:rPr>
@@ -604,7 +677,7 @@
           <w:shd w:val="clear" w:color="auto" w:fill="FFFFFF"/>
         </w:rPr>
         <w:lastRenderedPageBreak/>
-        <w:t xml:space="preserve">on reverse engineering and the considerable potential for the development of new forms of Genetic Programming (GP) and Genetic Improvement (GI) to reverse engineering </w:t>
+        <w:t xml:space="preserve">automated testing systems. Some focus is put on reverse engineering and the considerable potential for the development of new forms of Genetic Programming (GP) and Genetic Improvement (GI) to reverse engineering </w:t>
       </w:r>
     </w:p>
     <w:p>
@@ -673,16 +746,6 @@
           <w:szCs w:val="24"/>
         </w:rPr>
       </w:pPr>
-    </w:p>
-    <w:p>
-      <w:pPr>
-        <w:spacing w:after="0" w:line="240" w:lineRule="auto"/>
-        <w:jc w:val="both"/>
-        <w:rPr>
-          <w:rFonts w:ascii="Times New Roman" w:eastAsia="Times New Roman" w:hAnsi="Times New Roman" w:cs="Times New Roman"/>
-          <w:szCs w:val="24"/>
-        </w:rPr>
-      </w:pPr>
       <w:r>
         <w:rPr>
           <w:rFonts w:ascii="Times New Roman" w:eastAsia="Times New Roman" w:hAnsi="Times New Roman" w:cs="Times New Roman"/>
@@ -788,6 +851,7 @@
           <w:rFonts w:eastAsia="Times New Roman"/>
           <w:shd w:val="clear" w:color="auto" w:fill="FFFFFF"/>
         </w:rPr>
+        <w:lastRenderedPageBreak/>
         <w:t>3. Related Work</w:t>
       </w:r>
     </w:p>
@@ -806,16 +870,7 @@
           <w:color w:val="000000"/>
           <w:shd w:val="clear" w:color="auto" w:fill="FFFFFF"/>
         </w:rPr>
-        <w:t xml:space="preserve">Early work on web application focused primarily on static pages and the coverage </w:t>
-      </w:r>
-      <w:r>
-        <w:rPr>
-          <w:rFonts w:ascii="Times New Roman" w:eastAsia="Times New Roman" w:hAnsi="Times New Roman" w:cs="Times New Roman"/>
-          <w:color w:val="000000"/>
-          <w:shd w:val="clear" w:color="auto" w:fill="FFFFFF"/>
-        </w:rPr>
-        <w:lastRenderedPageBreak/>
-        <w:t xml:space="preserve">metric was page-coverage. Ricca and Tonella propose a technique for using UML models of web applications to analyze static web pages via testing [11]. Kung et al. model web applications as a graph and develop tests based on the graph in terms of web page traversals [12]. </w:t>
+        <w:t xml:space="preserve">Early work on web application focused primarily on static pages and the coverage metric was page-coverage. Ricca and Tonella propose a technique for using UML models of web applications to analyze static web pages via testing [11]. Kung et al. model web applications as a graph and develop tests based on the graph in terms of web page traversals [12]. </w:t>
       </w:r>
       <w:r>
         <w:rPr>
@@ -906,6 +961,15 @@
         <w:jc w:val="both"/>
         <w:rPr>
           <w:rFonts w:eastAsia="Times New Roman"/>
+        </w:rPr>
+      </w:pPr>
+    </w:p>
+    <w:p>
+      <w:pPr>
+        <w:pStyle w:val="Heading2"/>
+        <w:jc w:val="both"/>
+        <w:rPr>
+          <w:rFonts w:eastAsia="Times New Roman"/>
           <w:sz w:val="24"/>
           <w:szCs w:val="24"/>
         </w:rPr>
@@ -962,6 +1026,7 @@
           <w:rFonts w:ascii="Times New Roman" w:eastAsia="Times New Roman" w:hAnsi="Times New Roman" w:cs="Times New Roman"/>
           <w:color w:val="000000"/>
         </w:rPr>
+        <w:lastRenderedPageBreak/>
         <w:t xml:space="preserve">The paper on automated web application testing using </w:t>
       </w:r>
       <w:r>
@@ -976,196 +1041,191 @@
           <w:rFonts w:ascii="Times New Roman" w:eastAsia="Times New Roman" w:hAnsi="Times New Roman" w:cs="Times New Roman"/>
           <w:color w:val="000000"/>
         </w:rPr>
-        <w:t xml:space="preserve">5] caught our eye and we explored it further. Finding the area sufficiently exploration worthy for the purposes of this paper we went backwards in </w:t>
-      </w:r>
-      <w:r>
-        <w:rPr>
-          <w:rFonts w:ascii="Times New Roman" w:eastAsia="Times New Roman" w:hAnsi="Times New Roman" w:cs="Times New Roman"/>
-          <w:color w:val="000000"/>
+        <w:t>5] caught our eye and we explored it further. Finding the area sufficiently exploration worthy for the purposes of this paper we went backwards in literature till 2008[1</w:t>
+      </w:r>
+      <w:r>
+        <w:rPr>
+          <w:rFonts w:ascii="Times New Roman" w:eastAsia="Times New Roman" w:hAnsi="Times New Roman" w:cs="Times New Roman"/>
+          <w:color w:val="000000"/>
+        </w:rPr>
+        <w:t>] [</w:t>
+      </w:r>
+      <w:r>
+        <w:rPr>
+          <w:rFonts w:ascii="Times New Roman" w:eastAsia="Times New Roman" w:hAnsi="Times New Roman" w:cs="Times New Roman"/>
+          <w:color w:val="000000"/>
+        </w:rPr>
+        <w:t>2</w:t>
+      </w:r>
+      <w:r>
+        <w:rPr>
+          <w:rFonts w:ascii="Times New Roman" w:eastAsia="Times New Roman" w:hAnsi="Times New Roman" w:cs="Times New Roman"/>
+          <w:color w:val="000000"/>
+        </w:rPr>
+        <w:t>] [</w:t>
+      </w:r>
+      <w:r>
+        <w:rPr>
+          <w:rFonts w:ascii="Times New Roman" w:eastAsia="Times New Roman" w:hAnsi="Times New Roman" w:cs="Times New Roman"/>
+          <w:color w:val="000000"/>
+        </w:rPr>
+        <w:t>3</w:t>
+      </w:r>
+      <w:r>
+        <w:rPr>
+          <w:rFonts w:ascii="Times New Roman" w:eastAsia="Times New Roman" w:hAnsi="Times New Roman" w:cs="Times New Roman"/>
+          <w:color w:val="000000"/>
+        </w:rPr>
+        <w:t>] [</w:t>
+      </w:r>
+      <w:r>
+        <w:rPr>
+          <w:rFonts w:ascii="Times New Roman" w:eastAsia="Times New Roman" w:hAnsi="Times New Roman" w:cs="Times New Roman"/>
+          <w:color w:val="000000"/>
+        </w:rPr>
+        <w:t>4] based on works cited and discussed in the original paper.</w:t>
+      </w:r>
+    </w:p>
+    <w:p>
+      <w:pPr>
+        <w:spacing w:after="200" w:line="240" w:lineRule="auto"/>
+        <w:jc w:val="both"/>
+        <w:rPr>
+          <w:rFonts w:ascii="Times New Roman" w:eastAsia="Times New Roman" w:hAnsi="Times New Roman" w:cs="Times New Roman"/>
+          <w:szCs w:val="24"/>
+        </w:rPr>
+      </w:pPr>
+      <w:r>
+        <w:rPr>
+          <w:rFonts w:ascii="Times New Roman" w:eastAsia="Times New Roman" w:hAnsi="Times New Roman" w:cs="Times New Roman"/>
+          <w:color w:val="000000"/>
+        </w:rPr>
+        <w:t>Having established a historical context and background on the topic, we proceeded from year 2012[6][7][8] and beyond to examine the latest research on the topic of using Automated Software Engineering to test and debug web applications.   </w:t>
+      </w:r>
+    </w:p>
+    <w:p>
+      <w:pPr>
+        <w:spacing w:after="200" w:line="240" w:lineRule="auto"/>
+        <w:jc w:val="both"/>
+        <w:rPr>
+          <w:rFonts w:ascii="Times New Roman" w:eastAsia="Times New Roman" w:hAnsi="Times New Roman" w:cs="Times New Roman"/>
+          <w:szCs w:val="24"/>
+        </w:rPr>
+      </w:pPr>
+      <w:r>
+        <w:rPr>
+          <w:rFonts w:ascii="Times New Roman" w:eastAsia="Times New Roman" w:hAnsi="Times New Roman" w:cs="Times New Roman"/>
+          <w:color w:val="000000"/>
+          <w:shd w:val="clear" w:color="auto" w:fill="FFFFFF"/>
+        </w:rPr>
+        <w:t>In the next section, we introduce each paper reverse chronologically and mention some points on each paper that will cast some light on each of the papers.</w:t>
+      </w:r>
+    </w:p>
+    <w:p>
+      <w:pPr>
+        <w:pStyle w:val="Heading2"/>
+        <w:jc w:val="both"/>
+        <w:rPr>
+          <w:rFonts w:eastAsia="Times New Roman"/>
+        </w:rPr>
+      </w:pPr>
+      <w:r>
+        <w:rPr>
+          <w:rFonts w:eastAsia="Times New Roman"/>
+          <w:shd w:val="clear" w:color="auto" w:fill="FFFFFF"/>
+        </w:rPr>
+        <w:t>5. Literature Survey</w:t>
+      </w:r>
+    </w:p>
+    <w:p>
+      <w:pPr>
+        <w:pStyle w:val="Heading3"/>
+        <w:jc w:val="both"/>
+        <w:rPr>
+          <w:rFonts w:eastAsia="Times New Roman"/>
+        </w:rPr>
+      </w:pPr>
+      <w:r>
+        <w:rPr>
+          <w:rFonts w:eastAsia="Times New Roman"/>
+          <w:shd w:val="clear" w:color="auto" w:fill="FFFFFF"/>
+        </w:rPr>
+        <w:t>5.1 Dynamic Test Input Generation for Web Applications [1]</w:t>
+      </w:r>
+    </w:p>
+    <w:p>
+      <w:pPr>
+        <w:pStyle w:val="Heading4"/>
+        <w:jc w:val="both"/>
+      </w:pPr>
+      <w:r>
+        <w:rPr>
+          <w:shd w:val="clear" w:color="auto" w:fill="FFFFFF"/>
+        </w:rPr>
+        <w:t>5.1.1 Motivation</w:t>
+      </w:r>
+    </w:p>
+    <w:p>
+      <w:pPr>
+        <w:spacing w:after="200" w:line="240" w:lineRule="auto"/>
+        <w:jc w:val="both"/>
+        <w:rPr>
+          <w:rFonts w:ascii="Times New Roman" w:eastAsia="Times New Roman" w:hAnsi="Times New Roman" w:cs="Times New Roman"/>
+          <w:color w:val="000000"/>
+          <w:shd w:val="clear" w:color="auto" w:fill="FFFFFF"/>
+        </w:rPr>
+      </w:pPr>
+      <w:r>
+        <w:rPr>
+          <w:rFonts w:ascii="Times New Roman" w:eastAsia="Times New Roman" w:hAnsi="Times New Roman" w:cs="Times New Roman"/>
+          <w:color w:val="000000"/>
+          <w:shd w:val="clear" w:color="auto" w:fill="FFFFFF"/>
+        </w:rPr>
+        <w:t>Automated Test Generation frameworks have proven useful for finding bugs and improving test coverage on Languages like C and Java which is dominated by numerical values and pointer based data structures. However, scripting languages such as PHP promote a style of programming for developing web applications that emphasizes string values, objects and arrays. So the authors propose an approach for analyzing web applications by generating testing inputs for them automatically using information from previous executions. This approach handles dynamic language features more gracefully than static analysis. They generated automated input test generation algorithm that uses runtime values to analyze code, models the semantics of string operations.</w:t>
+      </w:r>
+    </w:p>
+    <w:p>
+      <w:pPr>
+        <w:spacing w:after="200" w:line="240" w:lineRule="auto"/>
+        <w:jc w:val="both"/>
+        <w:rPr>
+          <w:rFonts w:ascii="Times New Roman" w:eastAsia="Times New Roman" w:hAnsi="Times New Roman" w:cs="Times New Roman"/>
+          <w:szCs w:val="24"/>
+        </w:rPr>
+      </w:pPr>
+    </w:p>
+    <w:p>
+      <w:pPr>
+        <w:pStyle w:val="Heading4"/>
+        <w:jc w:val="both"/>
+      </w:pPr>
+      <w:r>
+        <w:rPr>
+          <w:shd w:val="clear" w:color="auto" w:fill="FFFFFF"/>
+        </w:rPr>
+        <w:t xml:space="preserve">5.1.2 Baseline </w:t>
+      </w:r>
+      <w:r>
+        <w:t>Results</w:t>
+      </w:r>
+    </w:p>
+    <w:p>
+      <w:pPr>
+        <w:spacing w:after="200" w:line="240" w:lineRule="auto"/>
+        <w:jc w:val="both"/>
+        <w:rPr>
+          <w:rFonts w:ascii="Times New Roman" w:eastAsia="Times New Roman" w:hAnsi="Times New Roman" w:cs="Times New Roman"/>
+          <w:szCs w:val="24"/>
+        </w:rPr>
+      </w:pPr>
+      <w:r>
+        <w:rPr>
+          <w:rFonts w:ascii="Times New Roman" w:eastAsia="Times New Roman" w:hAnsi="Times New Roman" w:cs="Times New Roman"/>
+          <w:color w:val="000000"/>
+          <w:shd w:val="clear" w:color="auto" w:fill="FFFFFF"/>
         </w:rPr>
         <w:lastRenderedPageBreak/>
-        <w:t>literature till 2008[1</w:t>
-      </w:r>
-      <w:r>
-        <w:rPr>
-          <w:rFonts w:ascii="Times New Roman" w:eastAsia="Times New Roman" w:hAnsi="Times New Roman" w:cs="Times New Roman"/>
-          <w:color w:val="000000"/>
-        </w:rPr>
-        <w:t>] [</w:t>
-      </w:r>
-      <w:r>
-        <w:rPr>
-          <w:rFonts w:ascii="Times New Roman" w:eastAsia="Times New Roman" w:hAnsi="Times New Roman" w:cs="Times New Roman"/>
-          <w:color w:val="000000"/>
-        </w:rPr>
-        <w:t>2</w:t>
-      </w:r>
-      <w:r>
-        <w:rPr>
-          <w:rFonts w:ascii="Times New Roman" w:eastAsia="Times New Roman" w:hAnsi="Times New Roman" w:cs="Times New Roman"/>
-          <w:color w:val="000000"/>
-        </w:rPr>
-        <w:t>] [</w:t>
-      </w:r>
-      <w:r>
-        <w:rPr>
-          <w:rFonts w:ascii="Times New Roman" w:eastAsia="Times New Roman" w:hAnsi="Times New Roman" w:cs="Times New Roman"/>
-          <w:color w:val="000000"/>
-        </w:rPr>
-        <w:t>3</w:t>
-      </w:r>
-      <w:r>
-        <w:rPr>
-          <w:rFonts w:ascii="Times New Roman" w:eastAsia="Times New Roman" w:hAnsi="Times New Roman" w:cs="Times New Roman"/>
-          <w:color w:val="000000"/>
-        </w:rPr>
-        <w:t>] [</w:t>
-      </w:r>
-      <w:r>
-        <w:rPr>
-          <w:rFonts w:ascii="Times New Roman" w:eastAsia="Times New Roman" w:hAnsi="Times New Roman" w:cs="Times New Roman"/>
-          <w:color w:val="000000"/>
-        </w:rPr>
-        <w:t>4] based on works cited and discussed in the original paper.</w:t>
-      </w:r>
-    </w:p>
-    <w:p>
-      <w:pPr>
-        <w:spacing w:after="200" w:line="240" w:lineRule="auto"/>
-        <w:jc w:val="both"/>
-        <w:rPr>
-          <w:rFonts w:ascii="Times New Roman" w:eastAsia="Times New Roman" w:hAnsi="Times New Roman" w:cs="Times New Roman"/>
-          <w:szCs w:val="24"/>
-        </w:rPr>
-      </w:pPr>
-      <w:r>
-        <w:rPr>
-          <w:rFonts w:ascii="Times New Roman" w:eastAsia="Times New Roman" w:hAnsi="Times New Roman" w:cs="Times New Roman"/>
-          <w:color w:val="000000"/>
-        </w:rPr>
-        <w:t>Having established a historical context and background on the topic, we proceeded from year 2012[6][7][8] and beyond to examine the latest research on the topic of using Automated Software Engineering to test and debug web applications.   </w:t>
-      </w:r>
-    </w:p>
-    <w:p>
-      <w:pPr>
-        <w:spacing w:after="200" w:line="240" w:lineRule="auto"/>
-        <w:jc w:val="both"/>
-        <w:rPr>
-          <w:rFonts w:ascii="Times New Roman" w:eastAsia="Times New Roman" w:hAnsi="Times New Roman" w:cs="Times New Roman"/>
-          <w:szCs w:val="24"/>
-        </w:rPr>
-      </w:pPr>
-      <w:r>
-        <w:rPr>
-          <w:rFonts w:ascii="Times New Roman" w:eastAsia="Times New Roman" w:hAnsi="Times New Roman" w:cs="Times New Roman"/>
-          <w:color w:val="000000"/>
-          <w:shd w:val="clear" w:color="auto" w:fill="FFFFFF"/>
-        </w:rPr>
-        <w:t>In the next section, we introduce each paper reverse chronologically and mention some points on each paper that will cast some light on each of the papers.</w:t>
-      </w:r>
-    </w:p>
-    <w:p>
-      <w:pPr>
-        <w:pStyle w:val="Heading2"/>
-        <w:jc w:val="both"/>
-        <w:rPr>
-          <w:rFonts w:eastAsia="Times New Roman"/>
-        </w:rPr>
-      </w:pPr>
-      <w:r>
-        <w:rPr>
-          <w:rFonts w:eastAsia="Times New Roman"/>
-          <w:shd w:val="clear" w:color="auto" w:fill="FFFFFF"/>
-        </w:rPr>
-        <w:t>5. Literature Survey</w:t>
-      </w:r>
-    </w:p>
-    <w:p>
-      <w:pPr>
-        <w:pStyle w:val="Heading3"/>
-        <w:jc w:val="both"/>
-        <w:rPr>
-          <w:rFonts w:eastAsia="Times New Roman"/>
-        </w:rPr>
-      </w:pPr>
-      <w:r>
-        <w:rPr>
-          <w:rFonts w:eastAsia="Times New Roman"/>
-          <w:shd w:val="clear" w:color="auto" w:fill="FFFFFF"/>
-        </w:rPr>
-        <w:t>5.1 Dynamic Test Input Generation for Web Applications [1]</w:t>
-      </w:r>
-    </w:p>
-    <w:p>
-      <w:pPr>
-        <w:pStyle w:val="Heading4"/>
-        <w:jc w:val="both"/>
-      </w:pPr>
-      <w:r>
-        <w:rPr>
-          <w:shd w:val="clear" w:color="auto" w:fill="FFFFFF"/>
-        </w:rPr>
-        <w:t>5.1.1 Motivation</w:t>
-      </w:r>
-    </w:p>
-    <w:p>
-      <w:pPr>
-        <w:spacing w:after="200" w:line="240" w:lineRule="auto"/>
-        <w:jc w:val="both"/>
-        <w:rPr>
-          <w:rFonts w:ascii="Times New Roman" w:eastAsia="Times New Roman" w:hAnsi="Times New Roman" w:cs="Times New Roman"/>
-          <w:szCs w:val="24"/>
-        </w:rPr>
-      </w:pPr>
-      <w:r>
-        <w:rPr>
-          <w:rFonts w:ascii="Times New Roman" w:eastAsia="Times New Roman" w:hAnsi="Times New Roman" w:cs="Times New Roman"/>
-          <w:color w:val="000000"/>
-          <w:shd w:val="clear" w:color="auto" w:fill="FFFFFF"/>
-        </w:rPr>
-        <w:t>Automated Test Generation frameworks have proven useful for finding bugs and improving test coverage on Languages like C and Java which is dominated by numerical values and pointer based data structures. However, scripting languages such as PHP promote a style of programming for developing web applications that emphasizes string values, objects and arrays. So the authors propose an approach for analyzing web applications by generating testing inputs for them automatically using information from previous executions. This approach handles dynamic language features more gracefully than static analysis. They generated automated input test generation algorithm that uses runtime values to analyze code, models the semantics of string operations.</w:t>
-      </w:r>
-    </w:p>
-    <w:p>
-      <w:pPr>
-        <w:pStyle w:val="Heading4"/>
-        <w:jc w:val="both"/>
-      </w:pPr>
-      <w:r>
-        <w:rPr>
-          <w:shd w:val="clear" w:color="auto" w:fill="FFFFFF"/>
-        </w:rPr>
-        <w:t xml:space="preserve">5.1.2 Baseline </w:t>
-      </w:r>
-      <w:r>
-        <w:t>Results</w:t>
-      </w:r>
-    </w:p>
-    <w:p>
-      <w:pPr>
-        <w:spacing w:after="200" w:line="240" w:lineRule="auto"/>
-        <w:jc w:val="both"/>
-        <w:rPr>
-          <w:rFonts w:ascii="Times New Roman" w:eastAsia="Times New Roman" w:hAnsi="Times New Roman" w:cs="Times New Roman"/>
-          <w:szCs w:val="24"/>
-        </w:rPr>
-      </w:pPr>
-      <w:r>
-        <w:rPr>
-          <w:rFonts w:ascii="Times New Roman" w:eastAsia="Times New Roman" w:hAnsi="Times New Roman" w:cs="Times New Roman"/>
-          <w:color w:val="000000"/>
-          <w:shd w:val="clear" w:color="auto" w:fill="FFFFFF"/>
-        </w:rPr>
-        <w:t xml:space="preserve">In the first phase of their analysis the authors' team perform source to source translation of PHP so that they can write results in a file to trace the execution (like log file). They recorded the results of execution times and </w:t>
-      </w:r>
-      <w:r>
-        <w:rPr>
-          <w:rFonts w:ascii="Times New Roman" w:eastAsia="Times New Roman" w:hAnsi="Times New Roman" w:cs="Times New Roman"/>
-          <w:color w:val="000000"/>
-          <w:shd w:val="clear" w:color="auto" w:fill="FFFFFF"/>
-        </w:rPr>
-        <w:lastRenderedPageBreak/>
-        <w:t>corresponding log sizes for one of the Application (Mantis). They also evaluated how long it took in terms of number of test inputs generated and the total time to generate them. In their observation two applications required relatively few test inputs before they generated an attack</w:t>
+        <w:t>In the first phase of their analysis the authors' team perform source to source translation of PHP so that they can write results in a file to trace the execution (like log file). They recorded the results of execution times and corresponding log sizes for one of the Application (Mantis). They also evaluated how long it took in terms of number of test inputs generated and the total time to generate them. In their observation two applications required relatively few test inputs before they generated an attack</w:t>
       </w:r>
       <w:r>
         <w:rPr>
@@ -1294,7 +1354,7 @@
           <w:color w:val="000000"/>
           <w:shd w:val="clear" w:color="auto" w:fill="FFFFFF"/>
         </w:rPr>
-        <w:t xml:space="preserve">Accurate interface identification is fundamental for many of the automated quality assurance techniques, as the components of a web application communicate extensively via implicitly-defined interfaces to generate customized and dynamic content. However, most techniques for identifying web application interfaces can be incomplete or imprecise, which hinders the effectiveness of quality assurance techniques. To address these limitations, the authors present a new approach for identifying web application interfaces that is </w:t>
+        <w:t xml:space="preserve">Accurate interface identification is fundamental for many of the automated quality assurance techniques, as the components of a web application communicate extensively via implicitly-defined interfaces to generate customized and dynamic content. However, most techniques for identifying web application </w:t>
       </w:r>
       <w:r>
         <w:rPr>
@@ -1303,7 +1363,7 @@
           <w:shd w:val="clear" w:color="auto" w:fill="FFFFFF"/>
         </w:rPr>
         <w:lastRenderedPageBreak/>
-        <w:t>based on a specialized form of symbolic execution.</w:t>
+        <w:t>interfaces can be incomplete or imprecise, which hinders the effectiveness of quality assurance techniques. To address these limitations, the authors present a new approach for identifying web application interfaces that is based on a specialized form of symbolic execution.</w:t>
       </w:r>
     </w:p>
     <w:p>
@@ -1421,6 +1481,15 @@
         </w:rPr>
         <w:t>PC Analysis: The input to this module is the set of PCs and symbolic states for each component in the application, and the output is the set of Interface Domain Constraints and accepted interfaces. The module iterates over every PC and symbolic state, identifies the accepted interfaces, and associates the constraints on each IP with its corresponding accepted interface.</w:t>
       </w:r>
+    </w:p>
+    <w:p>
+      <w:pPr>
+        <w:pStyle w:val="Heading4"/>
+        <w:jc w:val="both"/>
+        <w:rPr>
+          <w:shd w:val="clear" w:color="auto" w:fill="FFFFFF"/>
+        </w:rPr>
+      </w:pPr>
     </w:p>
     <w:p>
       <w:pPr>
@@ -1535,16 +1604,7 @@
           <w:color w:val="000000"/>
           <w:shd w:val="clear" w:color="auto" w:fill="FFFFFF"/>
         </w:rPr>
-        <w:t xml:space="preserve">3) The authors do not go into details about why their approach is algorithmically more </w:t>
-      </w:r>
-      <w:r>
-        <w:rPr>
-          <w:rFonts w:ascii="Times New Roman" w:eastAsia="Times New Roman" w:hAnsi="Times New Roman" w:cs="Times New Roman"/>
-          <w:color w:val="000000"/>
-          <w:shd w:val="clear" w:color="auto" w:fill="FFFFFF"/>
-        </w:rPr>
-        <w:lastRenderedPageBreak/>
-        <w:t>expensive than some of the techniques they compared against in the paper.</w:t>
+        <w:t>3) The authors do not go into details about why their approach is algorithmically more expensive than some of the techniques they compared against in the paper.</w:t>
       </w:r>
     </w:p>
     <w:p>
@@ -1676,6 +1736,15 @@
         </w:rPr>
         <w:t>3. FSMTest CaseGenerator: A Java module to analyze the built FSM and generate test suites according to SEM, ALT, and HILL</w:t>
       </w:r>
+    </w:p>
+    <w:p>
+      <w:pPr>
+        <w:pStyle w:val="Heading4"/>
+        <w:jc w:val="both"/>
+        <w:rPr>
+          <w:shd w:val="clear" w:color="auto" w:fill="FFFFFF"/>
+        </w:rPr>
+      </w:pPr>
     </w:p>
     <w:p>
       <w:pPr>
@@ -1752,7 +1821,6 @@
           <w:color w:val="000000"/>
           <w:shd w:val="clear" w:color="auto" w:fill="FFFFFF"/>
         </w:rPr>
-        <w:lastRenderedPageBreak/>
         <w:t>3. The scope for input selection should be increased to get better quality test cases that can cover large portions of the application, and expose more bugs.</w:t>
       </w:r>
     </w:p>
@@ -1907,7 +1975,6 @@
           <w:color w:val="000000"/>
           <w:shd w:val="clear" w:color="auto" w:fill="FFFFFF"/>
         </w:rPr>
-        <w:lastRenderedPageBreak/>
         <w:t>2. Apollo had limited tracking of input parameters through PHP native methods. PHP native methods are implemented in C, which make it difficult to automatically track how input parameters are transformed into output parameters.</w:t>
       </w:r>
     </w:p>
@@ -2060,16 +2127,7 @@
           <w:color w:val="000000"/>
           <w:shd w:val="clear" w:color="auto" w:fill="FFFFFF"/>
         </w:rPr>
-        <w:t xml:space="preserve">developed a Tool called Search based Web Application Tester (SWAT) to cover the various testing approaches. SWAT consists of two major tools: 1. Search based Tester and 2.Test Harness. The Search based Tester uses the transformed source code and the analysis data to implement the input generation described in three different Algorithms. The Test Harness uses the generated test data to run the tests on the original source code and to produce coverage and bug data. Both Search based tool and </w:t>
-      </w:r>
-      <w:r>
-        <w:rPr>
-          <w:rFonts w:ascii="Times New Roman" w:eastAsia="Times New Roman" w:hAnsi="Times New Roman" w:cs="Times New Roman"/>
-          <w:color w:val="000000"/>
-          <w:shd w:val="clear" w:color="auto" w:fill="FFFFFF"/>
-        </w:rPr>
-        <w:lastRenderedPageBreak/>
-        <w:t>Test Harness are implemented in Perl and use the HTTP, HTML and LWP libraries.</w:t>
+        <w:t>developed a Tool called Search based Web Application Tester (SWAT) to cover the various testing approaches. SWAT consists of two major tools: 1. Search based Tester and 2.Test Harness. The Search based Tester uses the transformed source code and the analysis data to implement the input generation described in three different Algorithms. The Test Harness uses the generated test data to run the tests on the original source code and to produce coverage and bug data. Both Search based tool and Test Harness are implemented in Perl and use the HTTP, HTML and LWP libraries.</w:t>
       </w:r>
     </w:p>
     <w:p>
@@ -2178,7 +2236,7 @@
         <w:pStyle w:val="Heading4"/>
         <w:jc w:val="both"/>
         <w:rPr>
-          <w:b/>
+          <w:b w:val="0"/>
         </w:rPr>
       </w:pPr>
       <w:r>
@@ -2214,7 +2272,7 @@
         <w:pStyle w:val="Heading4"/>
         <w:jc w:val="both"/>
         <w:rPr>
-          <w:b/>
+          <w:b w:val="0"/>
         </w:rPr>
       </w:pPr>
       <w:r>
@@ -2242,16 +2300,7 @@
           <w:color w:val="000000"/>
           <w:shd w:val="clear" w:color="auto" w:fill="FFFFFF"/>
         </w:rPr>
-        <w:t xml:space="preserve">In the experiments described in the paper, EVOSUITE test generation tool is used. It uses a GA to derive test suites for classes. The EVOSUITE tool operates on byte-code. In all </w:t>
-      </w:r>
-      <w:r>
-        <w:rPr>
-          <w:rFonts w:ascii="Times New Roman" w:eastAsia="Times New Roman" w:hAnsi="Times New Roman" w:cs="Times New Roman"/>
-          <w:color w:val="000000"/>
-          <w:shd w:val="clear" w:color="auto" w:fill="FFFFFF"/>
-        </w:rPr>
-        <w:lastRenderedPageBreak/>
-        <w:t>the experiments the default settings of EVOSUITE are used.</w:t>
+        <w:t>In the experiments described in the paper, EVOSUITE test generation tool is used. It uses a GA to derive test suites for classes. The EVOSUITE tool operates on byte-code. In all the experiments the default settings of EVOSUITE are used.</w:t>
       </w:r>
     </w:p>
     <w:p>
@@ -2259,7 +2308,7 @@
         <w:pStyle w:val="Heading4"/>
         <w:jc w:val="both"/>
         <w:rPr>
-          <w:b/>
+          <w:b w:val="0"/>
         </w:rPr>
       </w:pPr>
       <w:r>
@@ -2369,6 +2418,24 @@
         <w:pStyle w:val="Heading3"/>
         <w:jc w:val="both"/>
         <w:rPr>
+          <w:rFonts w:ascii="Calibri" w:eastAsia="Times New Roman" w:hAnsi="Calibri"/>
+        </w:rPr>
+      </w:pPr>
+    </w:p>
+    <w:p>
+      <w:pPr>
+        <w:pStyle w:val="Heading3"/>
+        <w:jc w:val="both"/>
+        <w:rPr>
+          <w:rFonts w:ascii="Calibri" w:eastAsia="Times New Roman" w:hAnsi="Calibri"/>
+        </w:rPr>
+      </w:pPr>
+    </w:p>
+    <w:p>
+      <w:pPr>
+        <w:pStyle w:val="Heading3"/>
+        <w:jc w:val="both"/>
+        <w:rPr>
           <w:rFonts w:eastAsia="Times New Roman"/>
         </w:rPr>
       </w:pPr>
@@ -2495,16 +2562,7 @@
           <w:color w:val="000000"/>
           <w:shd w:val="clear" w:color="auto" w:fill="FFFFFF"/>
         </w:rPr>
-        <w:t xml:space="preserve"> retaining control and data flow directly related to F in the donor but </w:t>
-      </w:r>
-      <w:r>
-        <w:rPr>
-          <w:rFonts w:ascii="Times New Roman" w:eastAsia="Times New Roman" w:hAnsi="Times New Roman" w:cs="Times New Roman"/>
-          <w:color w:val="000000"/>
-          <w:shd w:val="clear" w:color="auto" w:fill="FFFFFF"/>
-        </w:rPr>
-        <w:lastRenderedPageBreak/>
-        <w:t>abstracting references to D-specific identifiers so that these become parameterized.</w:t>
+        <w:t xml:space="preserve"> retaining control and data flow directly related to F in the donor but abstracting references to D-specific identifiers so that these become parameterized.</w:t>
       </w:r>
     </w:p>
     <w:p>
@@ -2617,7 +2675,8 @@
         <w:jc w:val="both"/>
         <w:rPr>
           <w:rFonts w:ascii="Times New Roman" w:eastAsia="Times New Roman" w:hAnsi="Times New Roman" w:cs="Times New Roman"/>
-          <w:szCs w:val="24"/>
+          <w:color w:val="000000"/>
+          <w:shd w:val="clear" w:color="auto" w:fill="FFFFFF"/>
         </w:rPr>
       </w:pPr>
       <w:r>
@@ -2628,6 +2687,16 @@
         </w:rPr>
         <w:t>7) Repeat: Repeat the above steps until a suitably well tolerated transplant is found.</w:t>
       </w:r>
+    </w:p>
+    <w:p>
+      <w:pPr>
+        <w:spacing w:after="217" w:line="240" w:lineRule="auto"/>
+        <w:jc w:val="both"/>
+        <w:rPr>
+          <w:rFonts w:ascii="Times New Roman" w:eastAsia="Times New Roman" w:hAnsi="Times New Roman" w:cs="Times New Roman"/>
+          <w:szCs w:val="24"/>
+        </w:rPr>
+      </w:pPr>
     </w:p>
     <w:p>
       <w:pPr>
@@ -2746,16 +2815,7 @@
           <w:color w:val="000000"/>
           <w:shd w:val="clear" w:color="auto" w:fill="FFFFFF"/>
         </w:rPr>
-        <w:t xml:space="preserve">There is a tremendous upsurge in SBSE for SPL.  The authors did a comprehensive work on topics documenting recent advances in genetic engineering, search based branch merge and graft genetic improvement. Based on their exhaustive study they also highlighted the direction for future work. </w:t>
-      </w:r>
-      <w:r>
-        <w:rPr>
-          <w:rFonts w:ascii="Times New Roman" w:eastAsia="Times New Roman" w:hAnsi="Times New Roman" w:cs="Times New Roman"/>
-          <w:color w:val="000000"/>
-          <w:shd w:val="clear" w:color="auto" w:fill="FFFFFF"/>
-        </w:rPr>
-        <w:lastRenderedPageBreak/>
-        <w:t>They mainly focused on genetic improvements showing how these improvements could be exploited by SPL researchers and practitioners.</w:t>
+        <w:t>There is a tremendous upsurge in SBSE for SPL.  The authors did a comprehensive work on topics documenting recent advances in genetic engineering, search based branch merge and graft genetic improvement. Based on their exhaustive study they also highlighted the direction for future work. They mainly focused on genetic improvements showing how these improvements could be exploited by SPL researchers and practitioners.</w:t>
       </w:r>
     </w:p>
     <w:p>
@@ -2776,7 +2836,8 @@
         <w:jc w:val="both"/>
         <w:rPr>
           <w:rFonts w:ascii="Times New Roman" w:eastAsia="Times New Roman" w:hAnsi="Times New Roman" w:cs="Times New Roman"/>
-          <w:szCs w:val="24"/>
+          <w:color w:val="000000"/>
+          <w:shd w:val="clear" w:color="auto" w:fill="FFFFFF"/>
         </w:rPr>
       </w:pPr>
       <w:r>
@@ -2787,6 +2848,16 @@
         </w:rPr>
         <w:t>Real world feature models typically involves many constraints. Tracing variability information between problems (requirements) and solutions (products) is challenging. Search based feature model selection is isomorphic to the previously studied search based requirements selection problem. Search based requirements selection seeks to find requirement selections, while respecting constraints. There are many researchers and practitioners formulating procedures and constraints to select a sampling models and features.</w:t>
       </w:r>
+    </w:p>
+    <w:p>
+      <w:pPr>
+        <w:spacing w:after="200" w:line="240" w:lineRule="auto"/>
+        <w:jc w:val="both"/>
+        <w:rPr>
+          <w:rFonts w:ascii="Times New Roman" w:eastAsia="Times New Roman" w:hAnsi="Times New Roman" w:cs="Times New Roman"/>
+          <w:szCs w:val="24"/>
+        </w:rPr>
+      </w:pPr>
     </w:p>
     <w:p>
       <w:pPr>
@@ -2926,16 +2997,7 @@
           <w:color w:val="000000"/>
           <w:shd w:val="clear" w:color="auto" w:fill="FFFFFF"/>
         </w:rPr>
-        <w:t xml:space="preserve">To incorporate the success of genetic programming in software engineering, search </w:t>
-      </w:r>
-      <w:r>
-        <w:rPr>
-          <w:rFonts w:ascii="Times New Roman" w:eastAsia="Times New Roman" w:hAnsi="Times New Roman" w:cs="Times New Roman"/>
-          <w:color w:val="000000"/>
-          <w:shd w:val="clear" w:color="auto" w:fill="FFFFFF"/>
-        </w:rPr>
-        <w:lastRenderedPageBreak/>
-        <w:t>based software engineers have turned to a technique that has come to be known as "Genetic improvement". Genetic Improvement can be used to provide Pareto frontier of programs. This Pareto program surface contains a large number of different programs (‘products’ in SPL nomenclature), each of which share the same functionality, yet all of which differ in their non-functional properties.</w:t>
+        <w:t>To incorporate the success of genetic programming in software engineering, search based software engineers have turned to a technique that has come to be known as "Genetic improvement". Genetic Improvement can be used to provide Pareto frontier of programs. This Pareto program surface contains a large number of different programs (‘products’ in SPL nomenclature), each of which share the same functionality, yet all of which differ in their non-functional properties.</w:t>
       </w:r>
     </w:p>
     <w:p>
@@ -3044,65 +3106,160 @@
         <w:jc w:val="both"/>
         <w:rPr>
           <w:rFonts w:ascii="Times New Roman" w:eastAsia="Times New Roman" w:hAnsi="Times New Roman" w:cs="Times New Roman"/>
-          <w:szCs w:val="24"/>
-        </w:rPr>
-      </w:pPr>
-      <w:r>
-        <w:rPr>
-          <w:rFonts w:ascii="Times New Roman" w:eastAsia="Times New Roman" w:hAnsi="Times New Roman" w:cs="Times New Roman"/>
-          <w:color w:val="000000"/>
-          <w:shd w:val="clear" w:color="auto" w:fill="FFFFFF"/>
-        </w:rPr>
-        <w:t xml:space="preserve">The other promising area in Automated Web Application Testing is FSM recovery step, in order to automatically infer proper abstraction functions. Experimenting with alternative search based algorithms and applying them to a larger benchmark of Ajax applications could be another area where improvement is possible. It includes the </w:t>
-      </w:r>
-      <w:r>
-        <w:rPr>
-          <w:rFonts w:ascii="Times New Roman" w:eastAsia="Times New Roman" w:hAnsi="Times New Roman" w:cs="Times New Roman"/>
-          <w:color w:val="000000"/>
-          <w:shd w:val="clear" w:color="auto" w:fill="FFFFFF"/>
-        </w:rPr>
-        <w:lastRenderedPageBreak/>
-        <w:t>investigation of the role of input selection and infeasible paths in the FSM during test case generation.</w:t>
-      </w:r>
-    </w:p>
-    <w:p>
-      <w:pPr>
-        <w:spacing w:after="0" w:line="240" w:lineRule="auto"/>
-        <w:jc w:val="both"/>
-        <w:rPr>
-          <w:rFonts w:ascii="Times New Roman" w:eastAsia="Times New Roman" w:hAnsi="Times New Roman" w:cs="Times New Roman"/>
-          <w:szCs w:val="24"/>
-        </w:rPr>
-      </w:pPr>
-    </w:p>
-    <w:p>
-      <w:pPr>
-        <w:pStyle w:val="Heading2"/>
-        <w:jc w:val="both"/>
-        <w:rPr>
-          <w:rFonts w:eastAsia="Times New Roman"/>
+          <w:color w:val="000000"/>
+          <w:shd w:val="clear" w:color="auto" w:fill="FFFFFF"/>
+        </w:rPr>
+      </w:pPr>
+      <w:r>
+        <w:rPr>
+          <w:rFonts w:ascii="Times New Roman" w:eastAsia="Times New Roman" w:hAnsi="Times New Roman" w:cs="Times New Roman"/>
+          <w:color w:val="000000"/>
+          <w:shd w:val="clear" w:color="auto" w:fill="FFFFFF"/>
+        </w:rPr>
+        <w:t>The other promising area in Automated Web Application Testing is FSM recovery step, in order to automatically infer proper abstraction functions. Experimenting with alternative search based algorithms and applying them to a larger benchmark of Ajax applications could be another area where improvement is possible. It includes the investigation of the role of input selection and infeasible paths in the FSM during test case generation.</w:t>
+      </w:r>
+    </w:p>
+    <w:p>
+      <w:pPr>
+        <w:spacing w:after="200" w:line="240" w:lineRule="auto"/>
+        <w:jc w:val="both"/>
+        <w:rPr>
+          <w:rFonts w:ascii="Garamond" w:eastAsia="Times New Roman" w:hAnsi="Garamond" w:cstheme="majorBidi"/>
+          <w:b/>
+          <w:sz w:val="32"/>
+          <w:szCs w:val="26"/>
+          <w:shd w:val="clear" w:color="auto" w:fill="FFFFFF"/>
+        </w:rPr>
+      </w:pPr>
+    </w:p>
+    <w:p>
+      <w:pPr>
+        <w:spacing w:after="200" w:line="240" w:lineRule="auto"/>
+        <w:jc w:val="both"/>
+        <w:rPr>
+          <w:rFonts w:ascii="Garamond" w:eastAsia="Times New Roman" w:hAnsi="Garamond" w:cstheme="majorBidi"/>
+          <w:b/>
+          <w:sz w:val="32"/>
+          <w:szCs w:val="26"/>
+          <w:shd w:val="clear" w:color="auto" w:fill="FFFFFF"/>
+        </w:rPr>
+      </w:pPr>
+    </w:p>
+    <w:p>
+      <w:pPr>
+        <w:spacing w:after="200" w:line="240" w:lineRule="auto"/>
+        <w:jc w:val="both"/>
+        <w:rPr>
+          <w:rFonts w:ascii="Garamond" w:eastAsia="Times New Roman" w:hAnsi="Garamond" w:cstheme="majorBidi"/>
+          <w:b/>
+          <w:sz w:val="32"/>
+          <w:szCs w:val="26"/>
+          <w:shd w:val="clear" w:color="auto" w:fill="FFFFFF"/>
+        </w:rPr>
+      </w:pPr>
+    </w:p>
+    <w:p>
+      <w:pPr>
+        <w:spacing w:after="200" w:line="240" w:lineRule="auto"/>
+        <w:jc w:val="both"/>
+        <w:rPr>
+          <w:rFonts w:ascii="Garamond" w:eastAsia="Times New Roman" w:hAnsi="Garamond" w:cstheme="majorBidi"/>
+          <w:b/>
+          <w:sz w:val="32"/>
+          <w:szCs w:val="26"/>
+          <w:shd w:val="clear" w:color="auto" w:fill="FFFFFF"/>
+        </w:rPr>
+      </w:pPr>
+      <w:r>
+        <w:rPr>
+          <w:rFonts w:ascii="Garamond" w:eastAsia="Times New Roman" w:hAnsi="Garamond" w:cstheme="majorBidi"/>
+          <w:b/>
+          <w:sz w:val="32"/>
+          <w:szCs w:val="26"/>
+          <w:shd w:val="clear" w:color="auto" w:fill="FFFFFF"/>
+        </w:rPr>
+        <w:t>7. Conclusion</w:t>
+      </w:r>
+    </w:p>
+    <w:p>
+      <w:pPr>
+        <w:spacing w:after="200" w:line="240" w:lineRule="auto"/>
+        <w:jc w:val="both"/>
+        <w:rPr>
+          <w:rFonts w:ascii="Times New Roman" w:eastAsia="Times New Roman" w:hAnsi="Times New Roman" w:cs="Times New Roman"/>
+          <w:szCs w:val="24"/>
+        </w:rPr>
+      </w:pPr>
+      <w:r>
+        <w:rPr>
+          <w:rFonts w:ascii="Times New Roman" w:eastAsia="Times New Roman" w:hAnsi="Times New Roman" w:cs="Times New Roman"/>
+          <w:szCs w:val="24"/>
+        </w:rPr>
+        <w:t xml:space="preserve">We reviewed </w:t>
+      </w:r>
+      <w:r>
+        <w:rPr>
+          <w:rFonts w:ascii="Times New Roman" w:eastAsia="Times New Roman" w:hAnsi="Times New Roman" w:cs="Times New Roman"/>
+          <w:szCs w:val="24"/>
+        </w:rPr>
+        <w:t xml:space="preserve">8 years of work </w:t>
+      </w:r>
+      <w:r>
+        <w:rPr>
+          <w:rFonts w:ascii="Times New Roman" w:eastAsia="Times New Roman" w:hAnsi="Times New Roman" w:cs="Times New Roman"/>
+          <w:szCs w:val="24"/>
+        </w:rPr>
+        <w:t>done in the</w:t>
+      </w:r>
+      <w:r>
+        <w:rPr>
+          <w:rFonts w:ascii="Times New Roman" w:eastAsia="Times New Roman" w:hAnsi="Times New Roman" w:cs="Times New Roman"/>
+          <w:szCs w:val="24"/>
+        </w:rPr>
+        <w:t xml:space="preserve"> field of Web application testing using Automated Software Engineering. Throughout the review we observed the growth of techniques that are used for this purpose.</w:t>
+      </w:r>
+    </w:p>
+    <w:p>
+      <w:pPr>
+        <w:spacing w:after="200" w:line="240" w:lineRule="auto"/>
+        <w:jc w:val="both"/>
+        <w:rPr>
+          <w:rFonts w:ascii="Times New Roman" w:eastAsia="Times New Roman" w:hAnsi="Times New Roman" w:cs="Times New Roman"/>
+          <w:szCs w:val="24"/>
+        </w:rPr>
+      </w:pPr>
+      <w:r>
+        <w:rPr>
+          <w:rFonts w:ascii="Times New Roman" w:eastAsia="Times New Roman" w:hAnsi="Times New Roman" w:cs="Times New Roman"/>
+          <w:szCs w:val="24"/>
+        </w:rPr>
+        <w:t>We began with applying SBSE in dynamically generating test data to be used in testing of web applications in a PHP based environment. We then looked over techniques to precisely identify interfaces to improve testing and analysis for web applications. Following this we looked at papers that utilized these techniques in specific contexts like AJAX based applications.</w:t>
+      </w:r>
+    </w:p>
+    <w:p>
+      <w:pPr>
+        <w:spacing w:after="200" w:line="240" w:lineRule="auto"/>
+        <w:jc w:val="both"/>
+        <w:rPr>
+          <w:rFonts w:ascii="Garamond" w:eastAsia="Times New Roman" w:hAnsi="Garamond" w:cstheme="majorBidi"/>
           <w:bCs/>
-          <w:sz w:val="24"/>
-          <w:szCs w:val="24"/>
-        </w:rPr>
-      </w:pPr>
-      <w:r>
-        <w:rPr>
-          <w:rFonts w:eastAsia="Times New Roman"/>
-          <w:shd w:val="clear" w:color="auto" w:fill="FFFFFF"/>
-        </w:rPr>
-        <w:t>7. Conclusion</w:t>
-      </w:r>
-    </w:p>
-    <w:p>
-      <w:pPr>
-        <w:spacing w:after="240" w:line="240" w:lineRule="auto"/>
-        <w:jc w:val="both"/>
-        <w:rPr>
-          <w:rFonts w:ascii="Times New Roman" w:eastAsia="Times New Roman" w:hAnsi="Times New Roman" w:cs="Times New Roman"/>
-          <w:szCs w:val="24"/>
-        </w:rPr>
-      </w:pPr>
+          <w:szCs w:val="24"/>
+        </w:rPr>
+      </w:pPr>
+      <w:r>
+        <w:rPr>
+          <w:rFonts w:ascii="Times New Roman" w:eastAsia="Times New Roman" w:hAnsi="Times New Roman" w:cs="Times New Roman"/>
+          <w:szCs w:val="24"/>
+        </w:rPr>
+        <w:t xml:space="preserve">Towards the end we looked at some of the newer uses of such techniques with concepts of reverse engineering. Through this study, we have highlighted that SBSE has great potential in the field of analyzing and finding bugs in web applications.  </w:t>
+      </w:r>
+      <w:r>
+        <w:rPr>
+          <w:rFonts w:ascii="Times New Roman" w:eastAsia="Times New Roman" w:hAnsi="Times New Roman" w:cs="Times New Roman"/>
+          <w:szCs w:val="24"/>
+        </w:rPr>
+        <w:t xml:space="preserve">   </w:t>
+      </w:r>
       <w:r>
         <w:rPr>
           <w:rFonts w:ascii="Times New Roman" w:eastAsia="Times New Roman" w:hAnsi="Times New Roman" w:cs="Times New Roman"/>
@@ -3110,700 +3267,903 @@
         </w:rPr>
         <w:br/>
       </w:r>
-      <w:r>
-        <w:rPr>
-          <w:rFonts w:ascii="Times New Roman" w:eastAsia="Times New Roman" w:hAnsi="Times New Roman" w:cs="Times New Roman"/>
-          <w:szCs w:val="24"/>
+    </w:p>
+    <w:p>
+      <w:pPr>
+        <w:spacing w:after="200" w:line="240" w:lineRule="auto"/>
+        <w:jc w:val="both"/>
+        <w:rPr>
+          <w:rFonts w:ascii="Garamond" w:eastAsia="Times New Roman" w:hAnsi="Garamond" w:cstheme="majorBidi"/>
+          <w:b/>
+          <w:sz w:val="32"/>
+          <w:szCs w:val="26"/>
+          <w:shd w:val="clear" w:color="auto" w:fill="FFFFFF"/>
+        </w:rPr>
+      </w:pPr>
+      <w:r>
+        <w:rPr>
+          <w:rFonts w:ascii="Garamond" w:eastAsia="Times New Roman" w:hAnsi="Garamond" w:cstheme="majorBidi"/>
+          <w:b/>
+          <w:sz w:val="32"/>
+          <w:szCs w:val="26"/>
+          <w:shd w:val="clear" w:color="auto" w:fill="FFFFFF"/>
+        </w:rPr>
+        <w:t xml:space="preserve">8. Acknowledgement </w:t>
+      </w:r>
+    </w:p>
+    <w:p>
+      <w:pPr>
+        <w:spacing w:after="200" w:line="240" w:lineRule="auto"/>
+        <w:jc w:val="both"/>
+        <w:rPr>
+          <w:rFonts w:ascii="Times New Roman" w:eastAsia="Times New Roman" w:hAnsi="Times New Roman" w:cs="Times New Roman"/>
+          <w:szCs w:val="24"/>
+        </w:rPr>
+      </w:pPr>
+      <w:r>
+        <w:rPr>
+          <w:rFonts w:ascii="Times New Roman" w:eastAsia="Times New Roman" w:hAnsi="Times New Roman" w:cs="Times New Roman"/>
+          <w:color w:val="000000"/>
+          <w:shd w:val="clear" w:color="auto" w:fill="FFFFFF"/>
+        </w:rPr>
+        <w:t>We as a team, thank Prof. Tim Menzis for providing this learning opportunity</w:t>
+      </w:r>
+      <w:r>
+        <w:rPr>
+          <w:rFonts w:ascii="Times New Roman" w:eastAsia="Times New Roman" w:hAnsi="Times New Roman" w:cs="Times New Roman"/>
+          <w:color w:val="000000"/>
+          <w:shd w:val="clear" w:color="auto" w:fill="FFFFFF"/>
+        </w:rPr>
+        <w:t xml:space="preserve"> to dive deeper into some of the areas of the SBSE and round off our knowledge on the subject.</w:t>
+      </w:r>
+    </w:p>
+    <w:p>
+      <w:pPr>
+        <w:spacing w:after="200" w:line="240" w:lineRule="auto"/>
+        <w:jc w:val="both"/>
+        <w:rPr>
+          <w:rFonts w:ascii="Garamond" w:eastAsia="Times New Roman" w:hAnsi="Garamond" w:cstheme="majorBidi"/>
+          <w:b/>
+          <w:sz w:val="32"/>
+          <w:szCs w:val="26"/>
+          <w:shd w:val="clear" w:color="auto" w:fill="FFFFFF"/>
+        </w:rPr>
+      </w:pPr>
+      <w:r>
+        <w:rPr>
+          <w:rFonts w:ascii="Garamond" w:eastAsia="Times New Roman" w:hAnsi="Garamond" w:cstheme="majorBidi"/>
+          <w:b/>
+          <w:sz w:val="32"/>
+          <w:szCs w:val="26"/>
+          <w:shd w:val="clear" w:color="auto" w:fill="FFFFFF"/>
+        </w:rPr>
+        <w:t>9. Reference</w:t>
+      </w:r>
+      <w:r>
+        <w:rPr>
+          <w:rFonts w:ascii="Garamond" w:eastAsia="Times New Roman" w:hAnsi="Garamond" w:cstheme="majorBidi"/>
+          <w:b/>
+          <w:sz w:val="32"/>
+          <w:szCs w:val="26"/>
+          <w:shd w:val="clear" w:color="auto" w:fill="FFFFFF"/>
+        </w:rPr>
+        <w:t>s</w:t>
+      </w:r>
+    </w:p>
+    <w:p>
+      <w:pPr>
+        <w:spacing w:after="200" w:line="240" w:lineRule="auto"/>
+        <w:jc w:val="both"/>
+        <w:rPr>
+          <w:rFonts w:ascii="Times New Roman" w:eastAsia="Times New Roman" w:hAnsi="Times New Roman" w:cs="Times New Roman"/>
+          <w:szCs w:val="24"/>
+        </w:rPr>
+      </w:pPr>
+      <w:r>
+        <w:rPr>
+          <w:rFonts w:ascii="Calibri" w:eastAsia="Times New Roman" w:hAnsi="Calibri" w:cs="Times New Roman"/>
+          <w:color w:val="000000"/>
+        </w:rPr>
+        <w:t>[</w:t>
+      </w:r>
+      <w:r>
+        <w:rPr>
+          <w:rFonts w:ascii="Times New Roman" w:eastAsia="Times New Roman" w:hAnsi="Times New Roman" w:cs="Times New Roman"/>
+          <w:color w:val="000000"/>
+          <w:sz w:val="18"/>
+          <w:szCs w:val="18"/>
+          <w:shd w:val="clear" w:color="auto" w:fill="FFFFFF"/>
+        </w:rPr>
+        <w:t>1] Wassermann, Gary, et al. "Dynamic test input generation for web applications."</w:t>
+      </w:r>
+      <w:r>
+        <w:rPr>
+          <w:rFonts w:ascii="Times New Roman" w:eastAsia="Times New Roman" w:hAnsi="Times New Roman" w:cs="Times New Roman"/>
+          <w:color w:val="000000"/>
+          <w:sz w:val="18"/>
+          <w:szCs w:val="18"/>
+        </w:rPr>
+        <w:t> </w:t>
+      </w:r>
+      <w:r>
+        <w:rPr>
+          <w:rFonts w:ascii="Times New Roman" w:eastAsia="Times New Roman" w:hAnsi="Times New Roman" w:cs="Times New Roman"/>
+          <w:color w:val="000000"/>
+          <w:sz w:val="18"/>
+          <w:szCs w:val="18"/>
+          <w:shd w:val="clear" w:color="auto" w:fill="FFFFFF"/>
+        </w:rPr>
+        <w:t xml:space="preserve">Proceedings of the 2008 international symposium on Software testing and analysis. ACM, 2008. </w:t>
+      </w:r>
+    </w:p>
+    <w:p>
+      <w:pPr>
+        <w:spacing w:after="200" w:line="240" w:lineRule="auto"/>
+        <w:jc w:val="both"/>
+        <w:rPr>
+          <w:rFonts w:ascii="Times New Roman" w:eastAsia="Times New Roman" w:hAnsi="Times New Roman" w:cs="Times New Roman"/>
+          <w:szCs w:val="24"/>
+        </w:rPr>
+      </w:pPr>
+      <w:r>
+        <w:rPr>
+          <w:rFonts w:ascii="Times New Roman" w:eastAsia="Times New Roman" w:hAnsi="Times New Roman" w:cs="Times New Roman"/>
+          <w:color w:val="000000"/>
+          <w:sz w:val="18"/>
+          <w:szCs w:val="18"/>
+          <w:shd w:val="clear" w:color="auto" w:fill="FFFFFF"/>
+        </w:rPr>
+        <w:t xml:space="preserve">[2] Halfond, William GJ, Saswat Anand, and Alessandro Orso. "Precise interface identification to improve testing and analysis of web applications."Proceedings of the eighteenth international symposium on Software testing and analysis. ACM, 2009. </w:t>
+      </w:r>
+    </w:p>
+    <w:p>
+      <w:pPr>
+        <w:spacing w:after="200" w:line="240" w:lineRule="auto"/>
+        <w:jc w:val="both"/>
+        <w:rPr>
+          <w:rFonts w:ascii="Times New Roman" w:eastAsia="Times New Roman" w:hAnsi="Times New Roman" w:cs="Times New Roman"/>
+          <w:szCs w:val="24"/>
+        </w:rPr>
+      </w:pPr>
+      <w:r>
+        <w:rPr>
+          <w:rFonts w:ascii="Times New Roman" w:eastAsia="Times New Roman" w:hAnsi="Times New Roman" w:cs="Times New Roman"/>
+          <w:color w:val="000000"/>
+          <w:sz w:val="18"/>
+          <w:szCs w:val="18"/>
+          <w:shd w:val="clear" w:color="auto" w:fill="FFFFFF"/>
+        </w:rPr>
+        <w:t>[3] Marchetto, Alessandro, and Paolo Tonella. "Search-based testing of Ajax web applications."</w:t>
+      </w:r>
+      <w:r>
+        <w:rPr>
+          <w:rFonts w:ascii="Times New Roman" w:eastAsia="Times New Roman" w:hAnsi="Times New Roman" w:cs="Times New Roman"/>
+          <w:color w:val="000000"/>
+          <w:sz w:val="18"/>
+          <w:szCs w:val="18"/>
+        </w:rPr>
+        <w:t> </w:t>
+      </w:r>
+      <w:r>
+        <w:rPr>
+          <w:rFonts w:ascii="Times New Roman" w:eastAsia="Times New Roman" w:hAnsi="Times New Roman" w:cs="Times New Roman"/>
+          <w:color w:val="000000"/>
+          <w:sz w:val="18"/>
+          <w:szCs w:val="18"/>
+          <w:shd w:val="clear" w:color="auto" w:fill="FFFFFF"/>
+        </w:rPr>
+        <w:t xml:space="preserve">Search Based Software Engineering, 2009 1st International Symposium on. IEEE, 2009. </w:t>
+      </w:r>
+    </w:p>
+    <w:p>
+      <w:pPr>
+        <w:spacing w:after="200" w:line="240" w:lineRule="auto"/>
+        <w:jc w:val="both"/>
+        <w:rPr>
+          <w:rFonts w:ascii="Times New Roman" w:eastAsia="Times New Roman" w:hAnsi="Times New Roman" w:cs="Times New Roman"/>
+          <w:szCs w:val="24"/>
+        </w:rPr>
+      </w:pPr>
+      <w:r>
+        <w:rPr>
+          <w:rFonts w:ascii="Times New Roman" w:eastAsia="Times New Roman" w:hAnsi="Times New Roman" w:cs="Times New Roman"/>
+          <w:color w:val="000000"/>
+          <w:sz w:val="18"/>
+          <w:szCs w:val="18"/>
+          <w:shd w:val="clear" w:color="auto" w:fill="FFFFFF"/>
+        </w:rPr>
+        <w:t>[4] Artzi, Shay, et al. "Finding bugs in web applications using dynamic test generation and explicit-state model checking."</w:t>
+      </w:r>
+      <w:r>
+        <w:rPr>
+          <w:rFonts w:ascii="Times New Roman" w:eastAsia="Times New Roman" w:hAnsi="Times New Roman" w:cs="Times New Roman"/>
+          <w:color w:val="000000"/>
+          <w:sz w:val="18"/>
+          <w:szCs w:val="18"/>
+        </w:rPr>
+        <w:t> </w:t>
+      </w:r>
+      <w:r>
+        <w:rPr>
+          <w:rFonts w:ascii="Times New Roman" w:eastAsia="Times New Roman" w:hAnsi="Times New Roman" w:cs="Times New Roman"/>
+          <w:color w:val="000000"/>
+          <w:sz w:val="18"/>
+          <w:szCs w:val="18"/>
+          <w:shd w:val="clear" w:color="auto" w:fill="FFFFFF"/>
+        </w:rPr>
+        <w:t>Software Engineering, IEEE Transactions on</w:t>
+      </w:r>
+      <w:r>
+        <w:rPr>
+          <w:rFonts w:ascii="Times New Roman" w:eastAsia="Times New Roman" w:hAnsi="Times New Roman" w:cs="Times New Roman"/>
+          <w:color w:val="000000"/>
+          <w:sz w:val="18"/>
+          <w:szCs w:val="18"/>
+        </w:rPr>
+        <w:t> </w:t>
+      </w:r>
+      <w:r>
+        <w:rPr>
+          <w:rFonts w:ascii="Times New Roman" w:eastAsia="Times New Roman" w:hAnsi="Times New Roman" w:cs="Times New Roman"/>
+          <w:color w:val="000000"/>
+          <w:sz w:val="18"/>
+          <w:szCs w:val="18"/>
+          <w:shd w:val="clear" w:color="auto" w:fill="FFFFFF"/>
+        </w:rPr>
+        <w:t>36.4 (2010): 474-494.</w:t>
+      </w:r>
+    </w:p>
+    <w:p>
+      <w:pPr>
+        <w:spacing w:after="200" w:line="240" w:lineRule="auto"/>
+        <w:jc w:val="both"/>
+        <w:rPr>
+          <w:rFonts w:ascii="Times New Roman" w:eastAsia="Times New Roman" w:hAnsi="Times New Roman" w:cs="Times New Roman"/>
+          <w:szCs w:val="24"/>
+        </w:rPr>
+      </w:pPr>
+      <w:r>
+        <w:rPr>
+          <w:rFonts w:ascii="Times New Roman" w:eastAsia="Times New Roman" w:hAnsi="Times New Roman" w:cs="Times New Roman"/>
+          <w:color w:val="000000"/>
+          <w:sz w:val="18"/>
+          <w:szCs w:val="18"/>
+          <w:shd w:val="clear" w:color="auto" w:fill="FFFFFF"/>
+        </w:rPr>
+        <w:t>[5] Alshahwan, Nadia, and Mark Harman. "Automated web application testing using search based software engineering."</w:t>
+      </w:r>
+      <w:r>
+        <w:rPr>
+          <w:rFonts w:ascii="Times New Roman" w:eastAsia="Times New Roman" w:hAnsi="Times New Roman" w:cs="Times New Roman"/>
+          <w:color w:val="000000"/>
+          <w:sz w:val="18"/>
+          <w:szCs w:val="18"/>
+        </w:rPr>
+        <w:t> </w:t>
+      </w:r>
+      <w:r>
+        <w:rPr>
+          <w:rFonts w:ascii="Times New Roman" w:eastAsia="Times New Roman" w:hAnsi="Times New Roman" w:cs="Times New Roman"/>
+          <w:color w:val="000000"/>
+          <w:sz w:val="18"/>
+          <w:szCs w:val="18"/>
+          <w:shd w:val="clear" w:color="auto" w:fill="FFFFFF"/>
+        </w:rPr>
+        <w:t xml:space="preserve">Proceedings of the 2011 26th IEEE/ACM International Conference on Automated Software Engineering. IEEE Computer Society, 2011. </w:t>
+      </w:r>
+    </w:p>
+    <w:p>
+      <w:pPr>
+        <w:spacing w:after="200" w:line="240" w:lineRule="auto"/>
+        <w:jc w:val="both"/>
+        <w:rPr>
+          <w:rFonts w:ascii="Times New Roman" w:eastAsia="Times New Roman" w:hAnsi="Times New Roman" w:cs="Times New Roman"/>
+          <w:szCs w:val="24"/>
+        </w:rPr>
+      </w:pPr>
+      <w:r>
+        <w:rPr>
+          <w:rFonts w:ascii="Times New Roman" w:eastAsia="Times New Roman" w:hAnsi="Times New Roman" w:cs="Times New Roman"/>
+          <w:color w:val="000000"/>
+          <w:sz w:val="18"/>
+          <w:szCs w:val="18"/>
+          <w:shd w:val="clear" w:color="auto" w:fill="FFFFFF"/>
+        </w:rPr>
+        <w:t>[6] Fraser, Gordon, and Andrea Arcuri. "The seed is strong: Seeding strategies in search-based software testing."</w:t>
+      </w:r>
+      <w:r>
+        <w:rPr>
+          <w:rFonts w:ascii="Times New Roman" w:eastAsia="Times New Roman" w:hAnsi="Times New Roman" w:cs="Times New Roman"/>
+          <w:color w:val="000000"/>
+          <w:sz w:val="18"/>
+          <w:szCs w:val="18"/>
+        </w:rPr>
+        <w:t> </w:t>
+      </w:r>
+      <w:r>
+        <w:rPr>
+          <w:rFonts w:ascii="Times New Roman" w:eastAsia="Times New Roman" w:hAnsi="Times New Roman" w:cs="Times New Roman"/>
+          <w:color w:val="000000"/>
+          <w:sz w:val="18"/>
+          <w:szCs w:val="18"/>
+          <w:shd w:val="clear" w:color="auto" w:fill="FFFFFF"/>
+        </w:rPr>
+        <w:t>Software Testing, Verification and Validation (ICST), 2012 IEEE Fifth International Conference on. IEEE, 2012.</w:t>
+      </w:r>
+    </w:p>
+    <w:p>
+      <w:pPr>
+        <w:spacing w:after="200" w:line="240" w:lineRule="auto"/>
+        <w:jc w:val="both"/>
+        <w:rPr>
+          <w:rFonts w:ascii="Times New Roman" w:eastAsia="Times New Roman" w:hAnsi="Times New Roman" w:cs="Times New Roman"/>
+          <w:szCs w:val="24"/>
+        </w:rPr>
+      </w:pPr>
+      <w:r>
+        <w:rPr>
+          <w:rFonts w:ascii="Times New Roman" w:eastAsia="Times New Roman" w:hAnsi="Times New Roman" w:cs="Times New Roman"/>
+          <w:color w:val="000000"/>
+          <w:sz w:val="18"/>
+          <w:szCs w:val="18"/>
+          <w:shd w:val="clear" w:color="auto" w:fill="FFFFFF"/>
+        </w:rPr>
+        <w:t>[7] Harman, Mark, William B. Langdon, and Westley Weimer. "Genetic programming for reverse engineering."</w:t>
+      </w:r>
+      <w:r>
+        <w:rPr>
+          <w:rFonts w:ascii="Times New Roman" w:eastAsia="Times New Roman" w:hAnsi="Times New Roman" w:cs="Times New Roman"/>
+          <w:color w:val="000000"/>
+          <w:sz w:val="18"/>
+          <w:szCs w:val="18"/>
+        </w:rPr>
+        <w:t> </w:t>
+      </w:r>
+      <w:r>
+        <w:rPr>
+          <w:rFonts w:ascii="Times New Roman" w:eastAsia="Times New Roman" w:hAnsi="Times New Roman" w:cs="Times New Roman"/>
+          <w:color w:val="000000"/>
+          <w:sz w:val="18"/>
+          <w:szCs w:val="18"/>
+          <w:shd w:val="clear" w:color="auto" w:fill="FFFFFF"/>
+        </w:rPr>
+        <w:t>Reverse Engineering (WCRE), 2013 20th Working Conference on. IEEE, 2013.</w:t>
+      </w:r>
+    </w:p>
+    <w:p>
+      <w:pPr>
+        <w:spacing w:after="200" w:line="240" w:lineRule="auto"/>
+        <w:jc w:val="both"/>
+        <w:rPr>
+          <w:rFonts w:ascii="Times New Roman" w:eastAsia="Times New Roman" w:hAnsi="Times New Roman" w:cs="Times New Roman"/>
+          <w:szCs w:val="24"/>
+        </w:rPr>
+      </w:pPr>
+      <w:r>
+        <w:rPr>
+          <w:rFonts w:ascii="Times New Roman" w:eastAsia="Times New Roman" w:hAnsi="Times New Roman" w:cs="Times New Roman"/>
+          <w:color w:val="000000"/>
+          <w:sz w:val="18"/>
+          <w:szCs w:val="18"/>
+          <w:shd w:val="clear" w:color="auto" w:fill="FFFFFF"/>
+        </w:rPr>
+        <w:t xml:space="preserve">[8] Harman, Mark, et al. "Search based software engineering for software product line engineering: a survey and directions for future </w:t>
+      </w:r>
+      <w:r>
+        <w:rPr>
+          <w:rFonts w:ascii="Times New Roman" w:eastAsia="Times New Roman" w:hAnsi="Times New Roman" w:cs="Times New Roman"/>
+          <w:color w:val="000000"/>
+          <w:sz w:val="18"/>
+          <w:szCs w:val="18"/>
+          <w:shd w:val="clear" w:color="auto" w:fill="FFFFFF"/>
+        </w:rPr>
+        <w:t>work. “Proceedings</w:t>
+      </w:r>
+      <w:r>
+        <w:rPr>
+          <w:rFonts w:ascii="Times New Roman" w:eastAsia="Times New Roman" w:hAnsi="Times New Roman" w:cs="Times New Roman"/>
+          <w:color w:val="000000"/>
+          <w:sz w:val="18"/>
+          <w:szCs w:val="18"/>
+          <w:shd w:val="clear" w:color="auto" w:fill="FFFFFF"/>
+        </w:rPr>
+        <w:t xml:space="preserve"> of the 18th International Software Product Line Conference-Volume 1. ACM, 2014.</w:t>
+      </w:r>
+    </w:p>
+    <w:p>
+      <w:pPr>
+        <w:spacing w:after="200" w:line="240" w:lineRule="auto"/>
+        <w:jc w:val="both"/>
+        <w:rPr>
+          <w:rFonts w:ascii="Times New Roman" w:eastAsia="Times New Roman" w:hAnsi="Times New Roman" w:cs="Times New Roman"/>
+          <w:szCs w:val="24"/>
+        </w:rPr>
+      </w:pPr>
+      <w:r>
+        <w:rPr>
+          <w:rFonts w:ascii="Times New Roman" w:eastAsia="Times New Roman" w:hAnsi="Times New Roman" w:cs="Times New Roman"/>
+          <w:color w:val="000000"/>
+          <w:sz w:val="18"/>
+          <w:szCs w:val="18"/>
+          <w:shd w:val="clear" w:color="auto" w:fill="FFFFFF"/>
+        </w:rPr>
+        <w:t>[9]Rolph E. Anderson and Srini S. Srinivasan. E-satisfaction and e-loyalty:</w:t>
+      </w:r>
+    </w:p>
+    <w:p>
+      <w:pPr>
+        <w:spacing w:after="200" w:line="240" w:lineRule="auto"/>
+        <w:jc w:val="both"/>
+        <w:rPr>
+          <w:rFonts w:ascii="Times New Roman" w:eastAsia="Times New Roman" w:hAnsi="Times New Roman" w:cs="Times New Roman"/>
+          <w:szCs w:val="24"/>
+        </w:rPr>
+      </w:pPr>
+      <w:r>
+        <w:rPr>
+          <w:rFonts w:ascii="Times New Roman" w:eastAsia="Times New Roman" w:hAnsi="Times New Roman" w:cs="Times New Roman"/>
+          <w:color w:val="000000"/>
+          <w:sz w:val="18"/>
+          <w:szCs w:val="18"/>
+          <w:shd w:val="clear" w:color="auto" w:fill="FFFFFF"/>
+        </w:rPr>
+        <w:t>A contingency framework. Psychology and Marketing, 20(2):123–138,</w:t>
+      </w:r>
+    </w:p>
+    <w:p>
+      <w:pPr>
+        <w:spacing w:after="200" w:line="240" w:lineRule="auto"/>
+        <w:jc w:val="both"/>
+        <w:rPr>
+          <w:rFonts w:ascii="Times New Roman" w:eastAsia="Times New Roman" w:hAnsi="Times New Roman" w:cs="Times New Roman"/>
+          <w:szCs w:val="24"/>
+        </w:rPr>
+      </w:pPr>
+      <w:r>
+        <w:rPr>
+          <w:rFonts w:ascii="Times New Roman" w:eastAsia="Times New Roman" w:hAnsi="Times New Roman" w:cs="Times New Roman"/>
+          <w:color w:val="000000"/>
+          <w:sz w:val="18"/>
+          <w:szCs w:val="18"/>
+          <w:shd w:val="clear" w:color="auto" w:fill="FFFFFF"/>
+        </w:rPr>
+        <w:t>2003</w:t>
+      </w:r>
+    </w:p>
+    <w:p>
+      <w:pPr>
+        <w:spacing w:after="200" w:line="240" w:lineRule="auto"/>
+        <w:jc w:val="both"/>
+        <w:rPr>
+          <w:rFonts w:ascii="Times New Roman" w:eastAsia="Times New Roman" w:hAnsi="Times New Roman" w:cs="Times New Roman"/>
+          <w:szCs w:val="24"/>
+        </w:rPr>
+      </w:pPr>
+      <w:r>
+        <w:rPr>
+          <w:rFonts w:ascii="Times New Roman" w:eastAsia="Times New Roman" w:hAnsi="Times New Roman" w:cs="Times New Roman"/>
+          <w:color w:val="000000"/>
+          <w:sz w:val="18"/>
+          <w:szCs w:val="18"/>
+          <w:shd w:val="clear" w:color="auto" w:fill="FFFFFF"/>
+        </w:rPr>
+        <w:t>[10]Mark Harman and Bryan F. Jones. Search based software engineering.</w:t>
+      </w:r>
+    </w:p>
+    <w:p>
+      <w:pPr>
+        <w:spacing w:after="200" w:line="240" w:lineRule="auto"/>
+        <w:jc w:val="both"/>
+        <w:rPr>
+          <w:rFonts w:ascii="Times New Roman" w:eastAsia="Times New Roman" w:hAnsi="Times New Roman" w:cs="Times New Roman"/>
+          <w:szCs w:val="24"/>
+        </w:rPr>
+      </w:pPr>
+      <w:r>
+        <w:rPr>
+          <w:rFonts w:ascii="Times New Roman" w:eastAsia="Times New Roman" w:hAnsi="Times New Roman" w:cs="Times New Roman"/>
+          <w:color w:val="000000"/>
+          <w:sz w:val="18"/>
+          <w:szCs w:val="18"/>
+          <w:shd w:val="clear" w:color="auto" w:fill="FFFFFF"/>
+        </w:rPr>
+        <w:t>Information and Software Technology, 43(14):833–839, December 2001</w:t>
+      </w:r>
+    </w:p>
+    <w:p>
+      <w:pPr>
+        <w:spacing w:after="200" w:line="240" w:lineRule="auto"/>
+        <w:jc w:val="both"/>
+        <w:rPr>
+          <w:rFonts w:ascii="Times New Roman" w:eastAsia="Times New Roman" w:hAnsi="Times New Roman" w:cs="Times New Roman"/>
+          <w:szCs w:val="24"/>
+        </w:rPr>
+      </w:pPr>
+      <w:r>
+        <w:rPr>
+          <w:rFonts w:ascii="Times New Roman" w:eastAsia="Times New Roman" w:hAnsi="Times New Roman" w:cs="Times New Roman"/>
+          <w:color w:val="000000"/>
+          <w:sz w:val="18"/>
+          <w:szCs w:val="18"/>
+          <w:shd w:val="clear" w:color="auto" w:fill="FFFFFF"/>
+        </w:rPr>
+        <w:t>[11] F. Ricca and P. Tonella. Analysis and testing of web applications. In Proceedings of the 23rd International Conference on Software Engineering (ICSE 2001), pages 25–34, 2001</w:t>
+      </w:r>
+    </w:p>
+    <w:p>
+      <w:pPr>
+        <w:spacing w:after="200" w:line="240" w:lineRule="auto"/>
+        <w:jc w:val="both"/>
+        <w:rPr>
+          <w:rFonts w:ascii="Times New Roman" w:eastAsia="Times New Roman" w:hAnsi="Times New Roman" w:cs="Times New Roman"/>
+          <w:szCs w:val="24"/>
+        </w:rPr>
+      </w:pPr>
+      <w:r>
+        <w:rPr>
+          <w:rFonts w:ascii="Times New Roman" w:eastAsia="Times New Roman" w:hAnsi="Times New Roman" w:cs="Times New Roman"/>
+          <w:color w:val="000000"/>
+          <w:sz w:val="18"/>
+          <w:szCs w:val="18"/>
+          <w:shd w:val="clear" w:color="auto" w:fill="FFFFFF"/>
+        </w:rPr>
+        <w:t>[12] D. Kung, C. H. Liu, and P. Hsia. An object-oriented web test model for testing web applications. In 24th International Computer Software and Applications Conference (COMPSAC 2000), pages 537–542, 2000.</w:t>
+      </w:r>
+    </w:p>
+    <w:p>
+      <w:pPr>
+        <w:spacing w:after="200" w:line="240" w:lineRule="auto"/>
+        <w:jc w:val="both"/>
+        <w:rPr>
+          <w:rFonts w:ascii="Times New Roman" w:eastAsia="Times New Roman" w:hAnsi="Times New Roman" w:cs="Times New Roman"/>
+          <w:szCs w:val="24"/>
+        </w:rPr>
+      </w:pPr>
+      <w:r>
+        <w:rPr>
+          <w:rFonts w:ascii="Times New Roman" w:eastAsia="Times New Roman" w:hAnsi="Times New Roman" w:cs="Times New Roman"/>
+          <w:color w:val="000000"/>
+          <w:sz w:val="18"/>
+          <w:szCs w:val="18"/>
+          <w:shd w:val="clear" w:color="auto" w:fill="FFFFFF"/>
+        </w:rPr>
+        <w:t>[13] Wasif Afzal, Richard Torkar, and Robert Feldt. A systematic review of search-based testing for non-functional system properties. Inf. Softw. Technol., 51:957–976, June 2009.</w:t>
+      </w:r>
+    </w:p>
+    <w:p>
+      <w:pPr>
+        <w:spacing w:after="200" w:line="240" w:lineRule="auto"/>
+        <w:jc w:val="both"/>
+        <w:rPr>
+          <w:rFonts w:ascii="Times New Roman" w:eastAsia="Times New Roman" w:hAnsi="Times New Roman" w:cs="Times New Roman"/>
+          <w:szCs w:val="24"/>
+        </w:rPr>
+      </w:pPr>
+      <w:r>
+        <w:rPr>
+          <w:rFonts w:ascii="Times New Roman" w:eastAsia="Times New Roman" w:hAnsi="Times New Roman" w:cs="Times New Roman"/>
+          <w:color w:val="000000"/>
+          <w:sz w:val="18"/>
+          <w:szCs w:val="18"/>
+          <w:shd w:val="clear" w:color="auto" w:fill="FFFFFF"/>
+        </w:rPr>
+        <w:t>[14]</w:t>
+      </w:r>
+      <w:r>
+        <w:rPr>
+          <w:rFonts w:ascii="Times New Roman" w:eastAsia="Times New Roman" w:hAnsi="Times New Roman" w:cs="Times New Roman"/>
+          <w:color w:val="000000"/>
+          <w:sz w:val="18"/>
+          <w:szCs w:val="18"/>
+          <w:shd w:val="clear" w:color="auto" w:fill="FFFFFF"/>
+        </w:rPr>
+        <w:t> Phil McMinn. Search-based software test data generation: a survey. Software Testing, Verification and Reliability, 14(2):105–156, 2004.</w:t>
+      </w:r>
+    </w:p>
+    <w:p>
+      <w:pPr>
+        <w:spacing w:after="200" w:line="240" w:lineRule="auto"/>
+        <w:jc w:val="both"/>
+        <w:rPr>
+          <w:rFonts w:ascii="Times New Roman" w:eastAsia="Times New Roman" w:hAnsi="Times New Roman" w:cs="Times New Roman"/>
+          <w:color w:val="000000"/>
+          <w:sz w:val="18"/>
+          <w:szCs w:val="18"/>
+          <w:shd w:val="clear" w:color="auto" w:fill="FFFFFF"/>
+        </w:rPr>
+      </w:pPr>
+      <w:r>
+        <w:rPr>
+          <w:rFonts w:ascii="Times New Roman" w:eastAsia="Times New Roman" w:hAnsi="Times New Roman" w:cs="Times New Roman"/>
+          <w:color w:val="000000"/>
+          <w:sz w:val="18"/>
+          <w:szCs w:val="18"/>
+          <w:shd w:val="clear" w:color="auto" w:fill="FFFFFF"/>
+        </w:rPr>
+        <w:t>[15] Wasif Afzal, Richard Torkar, and Robert Feldt. A systematic review</w:t>
+      </w:r>
+      <w:r>
+        <w:rPr>
+          <w:rFonts w:ascii="Times New Roman" w:eastAsia="Times New Roman" w:hAnsi="Times New Roman" w:cs="Times New Roman"/>
+          <w:color w:val="000000"/>
+          <w:sz w:val="18"/>
+          <w:szCs w:val="18"/>
+          <w:shd w:val="clear" w:color="auto" w:fill="FFFFFF"/>
+        </w:rPr>
+        <w:t xml:space="preserve"> </w:t>
+      </w:r>
+      <w:r>
+        <w:rPr>
+          <w:rFonts w:ascii="Times New Roman" w:eastAsia="Times New Roman" w:hAnsi="Times New Roman" w:cs="Times New Roman"/>
+          <w:color w:val="000000"/>
+          <w:sz w:val="18"/>
+          <w:szCs w:val="18"/>
+          <w:shd w:val="clear" w:color="auto" w:fill="FFFFFF"/>
+        </w:rPr>
+        <w:t>of search-based testing for non-functional system properties. Inf. Softw.</w:t>
+      </w:r>
+      <w:r>
+        <w:rPr>
+          <w:rFonts w:ascii="Times New Roman" w:eastAsia="Times New Roman" w:hAnsi="Times New Roman" w:cs="Times New Roman"/>
+          <w:color w:val="000000"/>
+          <w:sz w:val="18"/>
+          <w:szCs w:val="18"/>
+          <w:shd w:val="clear" w:color="auto" w:fill="FFFFFF"/>
+        </w:rPr>
+        <w:t xml:space="preserve"> </w:t>
+      </w:r>
+      <w:r>
+        <w:rPr>
+          <w:rFonts w:ascii="Times New Roman" w:eastAsia="Times New Roman" w:hAnsi="Times New Roman" w:cs="Times New Roman"/>
+          <w:color w:val="000000"/>
+          <w:sz w:val="18"/>
+          <w:szCs w:val="18"/>
+          <w:shd w:val="clear" w:color="auto" w:fill="FFFFFF"/>
+        </w:rPr>
+        <w:t>Technol., 51:957–976, June 2009.</w:t>
+      </w:r>
+      <w:r>
+        <w:rPr>
+          <w:rFonts w:ascii="Times New Roman" w:eastAsia="Times New Roman" w:hAnsi="Times New Roman" w:cs="Times New Roman"/>
+          <w:color w:val="000000"/>
+          <w:sz w:val="18"/>
+          <w:szCs w:val="18"/>
+          <w:shd w:val="clear" w:color="auto" w:fill="FFFFFF"/>
         </w:rPr>
         <w:br/>
       </w:r>
     </w:p>
     <w:p>
       <w:pPr>
-        <w:pStyle w:val="Heading2"/>
-        <w:jc w:val="both"/>
-        <w:rPr>
-          <w:rFonts w:eastAsia="Times New Roman"/>
-          <w:bCs/>
-          <w:sz w:val="24"/>
-          <w:szCs w:val="24"/>
-        </w:rPr>
-      </w:pPr>
-      <w:r>
-        <w:rPr>
-          <w:rFonts w:eastAsia="Times New Roman"/>
-          <w:shd w:val="clear" w:color="auto" w:fill="FFFFFF"/>
-        </w:rPr>
-        <w:t xml:space="preserve">8. Acknowledgement </w:t>
-      </w:r>
-    </w:p>
-    <w:p>
-      <w:pPr>
-        <w:spacing w:after="200" w:line="240" w:lineRule="auto"/>
-        <w:jc w:val="both"/>
-        <w:rPr>
-          <w:rFonts w:ascii="Times New Roman" w:eastAsia="Times New Roman" w:hAnsi="Times New Roman" w:cs="Times New Roman"/>
-          <w:szCs w:val="24"/>
-        </w:rPr>
-      </w:pPr>
-      <w:r>
-        <w:rPr>
-          <w:rFonts w:ascii="Times New Roman" w:eastAsia="Times New Roman" w:hAnsi="Times New Roman" w:cs="Times New Roman"/>
-          <w:color w:val="000000"/>
-          <w:shd w:val="clear" w:color="auto" w:fill="FFFFFF"/>
-        </w:rPr>
-        <w:t>This final paper gave us a great opportunity to work on a cutting edge topic “Automated Web Application Testing in SBSE”. The Notes in GitHub about SBSE by Prof. Tim Menzis provided the right information in a detailed and yet easily understandable format to help us dive deeper into some of the areas of the SBSE. Reading assignments gave us the right platform to explore in this more interesting and challenging topic. We as a team, thank Prof. Tim Menzis for providing this learning opportunity.</w:t>
-      </w:r>
-    </w:p>
-    <w:p>
-      <w:pPr>
-        <w:spacing w:after="240" w:line="240" w:lineRule="auto"/>
-        <w:rPr>
-          <w:rFonts w:ascii="Times New Roman" w:eastAsia="Times New Roman" w:hAnsi="Times New Roman" w:cs="Times New Roman"/>
-          <w:szCs w:val="24"/>
-        </w:rPr>
-      </w:pPr>
-      <w:r>
-        <w:rPr>
-          <w:rFonts w:ascii="Times New Roman" w:eastAsia="Times New Roman" w:hAnsi="Times New Roman" w:cs="Times New Roman"/>
-          <w:szCs w:val="24"/>
-        </w:rPr>
-        <w:br/>
-      </w:r>
-    </w:p>
-    <w:p>
-      <w:pPr>
-        <w:spacing w:after="240" w:line="240" w:lineRule="auto"/>
-        <w:rPr>
-          <w:rFonts w:ascii="Times New Roman" w:eastAsia="Times New Roman" w:hAnsi="Times New Roman" w:cs="Times New Roman"/>
-          <w:szCs w:val="24"/>
-        </w:rPr>
-      </w:pPr>
-    </w:p>
-    <w:p>
-      <w:pPr>
-        <w:spacing w:after="240" w:line="240" w:lineRule="auto"/>
-        <w:rPr>
-          <w:rFonts w:ascii="Times New Roman" w:eastAsia="Times New Roman" w:hAnsi="Times New Roman" w:cs="Times New Roman"/>
-          <w:szCs w:val="24"/>
-        </w:rPr>
-      </w:pPr>
-    </w:p>
-    <w:p>
-      <w:pPr>
-        <w:spacing w:after="240" w:line="240" w:lineRule="auto"/>
-        <w:rPr>
-          <w:rFonts w:ascii="Times New Roman" w:eastAsia="Times New Roman" w:hAnsi="Times New Roman" w:cs="Times New Roman"/>
-          <w:szCs w:val="24"/>
-        </w:rPr>
-      </w:pPr>
-    </w:p>
-    <w:p>
-      <w:pPr>
-        <w:spacing w:after="240" w:line="240" w:lineRule="auto"/>
-        <w:rPr>
-          <w:rFonts w:ascii="Times New Roman" w:eastAsia="Times New Roman" w:hAnsi="Times New Roman" w:cs="Times New Roman"/>
-          <w:szCs w:val="24"/>
-        </w:rPr>
-      </w:pPr>
-    </w:p>
-    <w:p>
-      <w:pPr>
-        <w:spacing w:after="240" w:line="240" w:lineRule="auto"/>
-        <w:rPr>
-          <w:rFonts w:ascii="Times New Roman" w:eastAsia="Times New Roman" w:hAnsi="Times New Roman" w:cs="Times New Roman"/>
-          <w:szCs w:val="24"/>
-        </w:rPr>
-      </w:pPr>
-    </w:p>
-    <w:p>
-      <w:pPr>
-        <w:spacing w:after="240" w:line="240" w:lineRule="auto"/>
-        <w:rPr>
-          <w:rFonts w:ascii="Times New Roman" w:eastAsia="Times New Roman" w:hAnsi="Times New Roman" w:cs="Times New Roman"/>
-          <w:szCs w:val="24"/>
-        </w:rPr>
-      </w:pPr>
-    </w:p>
-    <w:p>
-      <w:pPr>
-        <w:spacing w:after="240" w:line="240" w:lineRule="auto"/>
-        <w:rPr>
-          <w:rFonts w:ascii="Times New Roman" w:eastAsia="Times New Roman" w:hAnsi="Times New Roman" w:cs="Times New Roman"/>
-          <w:szCs w:val="24"/>
-        </w:rPr>
-      </w:pPr>
-    </w:p>
-    <w:p>
-      <w:pPr>
-        <w:spacing w:after="240" w:line="240" w:lineRule="auto"/>
-        <w:rPr>
-          <w:rFonts w:ascii="Times New Roman" w:eastAsia="Times New Roman" w:hAnsi="Times New Roman" w:cs="Times New Roman"/>
-          <w:szCs w:val="24"/>
-        </w:rPr>
-      </w:pPr>
-      <w:r>
-        <w:rPr>
-          <w:rFonts w:ascii="Times New Roman" w:eastAsia="Times New Roman" w:hAnsi="Times New Roman" w:cs="Times New Roman"/>
-          <w:szCs w:val="24"/>
-        </w:rPr>
-        <w:br/>
-      </w:r>
-      <w:r>
-        <w:rPr>
-          <w:rFonts w:ascii="Times New Roman" w:eastAsia="Times New Roman" w:hAnsi="Times New Roman" w:cs="Times New Roman"/>
-          <w:szCs w:val="24"/>
-        </w:rPr>
-        <w:br/>
-      </w:r>
-      <w:r>
-        <w:rPr>
-          <w:rFonts w:ascii="Times New Roman" w:eastAsia="Times New Roman" w:hAnsi="Times New Roman" w:cs="Times New Roman"/>
-          <w:szCs w:val="24"/>
-        </w:rPr>
-        <w:br/>
-      </w:r>
-    </w:p>
-    <w:p>
-      <w:pPr>
-        <w:pStyle w:val="Heading2"/>
-        <w:rPr>
-          <w:rFonts w:eastAsia="Times New Roman"/>
-          <w:sz w:val="24"/>
-          <w:szCs w:val="24"/>
-        </w:rPr>
-      </w:pPr>
-      <w:r>
-        <w:rPr>
-          <w:rFonts w:eastAsia="Times New Roman"/>
-          <w:shd w:val="clear" w:color="auto" w:fill="FFFFFF"/>
-        </w:rPr>
-        <w:lastRenderedPageBreak/>
-        <w:t>9. Reference</w:t>
-      </w:r>
-    </w:p>
-    <w:p>
-      <w:pPr>
-        <w:spacing w:after="200" w:line="240" w:lineRule="auto"/>
-        <w:jc w:val="both"/>
-        <w:rPr>
-          <w:rFonts w:ascii="Times New Roman" w:eastAsia="Times New Roman" w:hAnsi="Times New Roman" w:cs="Times New Roman"/>
-          <w:szCs w:val="24"/>
-        </w:rPr>
-      </w:pPr>
-      <w:r>
-        <w:rPr>
-          <w:rFonts w:ascii="Calibri" w:eastAsia="Times New Roman" w:hAnsi="Calibri" w:cs="Times New Roman"/>
-          <w:color w:val="000000"/>
-        </w:rPr>
-        <w:t>[</w:t>
-      </w:r>
-      <w:r>
-        <w:rPr>
-          <w:rFonts w:ascii="Times New Roman" w:eastAsia="Times New Roman" w:hAnsi="Times New Roman" w:cs="Times New Roman"/>
-          <w:color w:val="000000"/>
-          <w:sz w:val="18"/>
-          <w:szCs w:val="18"/>
-          <w:shd w:val="clear" w:color="auto" w:fill="FFFFFF"/>
-        </w:rPr>
-        <w:t>1] Wassermann, Gary, et al. "Dynamic test input generation for web applications."</w:t>
-      </w:r>
-      <w:r>
-        <w:rPr>
-          <w:rFonts w:ascii="Times New Roman" w:eastAsia="Times New Roman" w:hAnsi="Times New Roman" w:cs="Times New Roman"/>
-          <w:color w:val="000000"/>
-          <w:sz w:val="18"/>
-          <w:szCs w:val="18"/>
-        </w:rPr>
-        <w:t> </w:t>
-      </w:r>
-      <w:r>
-        <w:rPr>
-          <w:rFonts w:ascii="Times New Roman" w:eastAsia="Times New Roman" w:hAnsi="Times New Roman" w:cs="Times New Roman"/>
-          <w:color w:val="000000"/>
-          <w:sz w:val="18"/>
-          <w:szCs w:val="18"/>
-          <w:shd w:val="clear" w:color="auto" w:fill="FFFFFF"/>
-        </w:rPr>
-        <w:t xml:space="preserve">Proceedings of the 2008 international symposium on Software testing and analysis. ACM, 2008. </w:t>
-      </w:r>
-    </w:p>
-    <w:p>
-      <w:pPr>
-        <w:spacing w:after="200" w:line="240" w:lineRule="auto"/>
-        <w:jc w:val="both"/>
-        <w:rPr>
-          <w:rFonts w:ascii="Times New Roman" w:eastAsia="Times New Roman" w:hAnsi="Times New Roman" w:cs="Times New Roman"/>
-          <w:szCs w:val="24"/>
-        </w:rPr>
-      </w:pPr>
-      <w:r>
-        <w:rPr>
-          <w:rFonts w:ascii="Times New Roman" w:eastAsia="Times New Roman" w:hAnsi="Times New Roman" w:cs="Times New Roman"/>
-          <w:color w:val="000000"/>
-          <w:sz w:val="18"/>
-          <w:szCs w:val="18"/>
-          <w:shd w:val="clear" w:color="auto" w:fill="FFFFFF"/>
-        </w:rPr>
-        <w:t xml:space="preserve">[2] Halfond, William GJ, Saswat Anand, and Alessandro Orso. "Precise interface identification to improve testing and analysis of web applications."Proceedings of the eighteenth international symposium on Software testing and analysis. ACM, 2009. </w:t>
-      </w:r>
-    </w:p>
-    <w:p>
-      <w:pPr>
-        <w:spacing w:after="200" w:line="240" w:lineRule="auto"/>
-        <w:jc w:val="both"/>
-        <w:rPr>
-          <w:rFonts w:ascii="Times New Roman" w:eastAsia="Times New Roman" w:hAnsi="Times New Roman" w:cs="Times New Roman"/>
-          <w:szCs w:val="24"/>
-        </w:rPr>
-      </w:pPr>
-      <w:r>
-        <w:rPr>
-          <w:rFonts w:ascii="Times New Roman" w:eastAsia="Times New Roman" w:hAnsi="Times New Roman" w:cs="Times New Roman"/>
-          <w:color w:val="000000"/>
-          <w:sz w:val="18"/>
-          <w:szCs w:val="18"/>
-          <w:shd w:val="clear" w:color="auto" w:fill="FFFFFF"/>
-        </w:rPr>
-        <w:t>[3] Marchetto, Alessandro, and Paolo Tonella. "Search-based testing of Ajax web applications."</w:t>
-      </w:r>
-      <w:r>
-        <w:rPr>
-          <w:rFonts w:ascii="Times New Roman" w:eastAsia="Times New Roman" w:hAnsi="Times New Roman" w:cs="Times New Roman"/>
-          <w:color w:val="000000"/>
-          <w:sz w:val="18"/>
-          <w:szCs w:val="18"/>
-        </w:rPr>
-        <w:t> </w:t>
-      </w:r>
-      <w:r>
-        <w:rPr>
-          <w:rFonts w:ascii="Times New Roman" w:eastAsia="Times New Roman" w:hAnsi="Times New Roman" w:cs="Times New Roman"/>
-          <w:color w:val="000000"/>
-          <w:sz w:val="18"/>
-          <w:szCs w:val="18"/>
-          <w:shd w:val="clear" w:color="auto" w:fill="FFFFFF"/>
-        </w:rPr>
-        <w:t xml:space="preserve">Search Based Software Engineering, 2009 1st International Symposium on. IEEE, 2009. </w:t>
-      </w:r>
-    </w:p>
-    <w:p>
-      <w:pPr>
-        <w:spacing w:after="200" w:line="240" w:lineRule="auto"/>
-        <w:jc w:val="both"/>
-        <w:rPr>
-          <w:rFonts w:ascii="Times New Roman" w:eastAsia="Times New Roman" w:hAnsi="Times New Roman" w:cs="Times New Roman"/>
-          <w:szCs w:val="24"/>
-        </w:rPr>
-      </w:pPr>
-      <w:r>
-        <w:rPr>
-          <w:rFonts w:ascii="Times New Roman" w:eastAsia="Times New Roman" w:hAnsi="Times New Roman" w:cs="Times New Roman"/>
-          <w:color w:val="000000"/>
-          <w:sz w:val="18"/>
-          <w:szCs w:val="18"/>
-          <w:shd w:val="clear" w:color="auto" w:fill="FFFFFF"/>
-        </w:rPr>
-        <w:t>[4] Artzi, Shay, et al. "Finding bugs in web applications using dynamic test generation and explicit-state model checking."</w:t>
-      </w:r>
-      <w:r>
-        <w:rPr>
-          <w:rFonts w:ascii="Times New Roman" w:eastAsia="Times New Roman" w:hAnsi="Times New Roman" w:cs="Times New Roman"/>
-          <w:color w:val="000000"/>
-          <w:sz w:val="18"/>
-          <w:szCs w:val="18"/>
-        </w:rPr>
-        <w:t> </w:t>
-      </w:r>
-      <w:r>
-        <w:rPr>
-          <w:rFonts w:ascii="Times New Roman" w:eastAsia="Times New Roman" w:hAnsi="Times New Roman" w:cs="Times New Roman"/>
-          <w:color w:val="000000"/>
-          <w:sz w:val="18"/>
-          <w:szCs w:val="18"/>
-          <w:shd w:val="clear" w:color="auto" w:fill="FFFFFF"/>
-        </w:rPr>
-        <w:t>Software Engineering, IEEE Transactions on</w:t>
-      </w:r>
-      <w:r>
-        <w:rPr>
-          <w:rFonts w:ascii="Times New Roman" w:eastAsia="Times New Roman" w:hAnsi="Times New Roman" w:cs="Times New Roman"/>
-          <w:color w:val="000000"/>
-          <w:sz w:val="18"/>
-          <w:szCs w:val="18"/>
-        </w:rPr>
-        <w:t> </w:t>
-      </w:r>
-      <w:r>
-        <w:rPr>
-          <w:rFonts w:ascii="Times New Roman" w:eastAsia="Times New Roman" w:hAnsi="Times New Roman" w:cs="Times New Roman"/>
-          <w:color w:val="000000"/>
-          <w:sz w:val="18"/>
-          <w:szCs w:val="18"/>
-          <w:shd w:val="clear" w:color="auto" w:fill="FFFFFF"/>
-        </w:rPr>
-        <w:t>36.4 (2010): 474-494.</w:t>
-      </w:r>
-    </w:p>
-    <w:p>
-      <w:pPr>
-        <w:spacing w:after="200" w:line="240" w:lineRule="auto"/>
-        <w:jc w:val="both"/>
-        <w:rPr>
-          <w:rFonts w:ascii="Times New Roman" w:eastAsia="Times New Roman" w:hAnsi="Times New Roman" w:cs="Times New Roman"/>
-          <w:szCs w:val="24"/>
-        </w:rPr>
-      </w:pPr>
-      <w:r>
-        <w:rPr>
-          <w:rFonts w:ascii="Times New Roman" w:eastAsia="Times New Roman" w:hAnsi="Times New Roman" w:cs="Times New Roman"/>
-          <w:color w:val="000000"/>
-          <w:sz w:val="18"/>
-          <w:szCs w:val="18"/>
-          <w:shd w:val="clear" w:color="auto" w:fill="FFFFFF"/>
-        </w:rPr>
-        <w:t>[5] Alshahwan, Nadia, and Mark Harman. "Automated web application testing using search based software engineering."</w:t>
-      </w:r>
-      <w:r>
-        <w:rPr>
-          <w:rFonts w:ascii="Times New Roman" w:eastAsia="Times New Roman" w:hAnsi="Times New Roman" w:cs="Times New Roman"/>
-          <w:color w:val="000000"/>
-          <w:sz w:val="18"/>
-          <w:szCs w:val="18"/>
-        </w:rPr>
-        <w:t> </w:t>
-      </w:r>
-      <w:r>
-        <w:rPr>
-          <w:rFonts w:ascii="Times New Roman" w:eastAsia="Times New Roman" w:hAnsi="Times New Roman" w:cs="Times New Roman"/>
-          <w:color w:val="000000"/>
-          <w:sz w:val="18"/>
-          <w:szCs w:val="18"/>
-          <w:shd w:val="clear" w:color="auto" w:fill="FFFFFF"/>
-        </w:rPr>
-        <w:t xml:space="preserve">Proceedings of the 2011 26th IEEE/ACM International Conference on Automated Software Engineering. IEEE Computer Society, 2011. </w:t>
-      </w:r>
-    </w:p>
-    <w:p>
-      <w:pPr>
-        <w:spacing w:after="200" w:line="240" w:lineRule="auto"/>
-        <w:jc w:val="both"/>
-        <w:rPr>
-          <w:rFonts w:ascii="Times New Roman" w:eastAsia="Times New Roman" w:hAnsi="Times New Roman" w:cs="Times New Roman"/>
-          <w:szCs w:val="24"/>
-        </w:rPr>
-      </w:pPr>
-      <w:r>
-        <w:rPr>
-          <w:rFonts w:ascii="Times New Roman" w:eastAsia="Times New Roman" w:hAnsi="Times New Roman" w:cs="Times New Roman"/>
-          <w:color w:val="000000"/>
-          <w:sz w:val="18"/>
-          <w:szCs w:val="18"/>
-          <w:shd w:val="clear" w:color="auto" w:fill="FFFFFF"/>
-        </w:rPr>
-        <w:t>[6] Fraser, Gordon, and Andrea Arcuri. "The seed is strong: Seeding strategies in search-based software testing."</w:t>
-      </w:r>
-      <w:r>
-        <w:rPr>
-          <w:rFonts w:ascii="Times New Roman" w:eastAsia="Times New Roman" w:hAnsi="Times New Roman" w:cs="Times New Roman"/>
-          <w:color w:val="000000"/>
-          <w:sz w:val="18"/>
-          <w:szCs w:val="18"/>
-        </w:rPr>
-        <w:t> </w:t>
-      </w:r>
-      <w:r>
-        <w:rPr>
-          <w:rFonts w:ascii="Times New Roman" w:eastAsia="Times New Roman" w:hAnsi="Times New Roman" w:cs="Times New Roman"/>
-          <w:color w:val="000000"/>
-          <w:sz w:val="18"/>
-          <w:szCs w:val="18"/>
-          <w:shd w:val="clear" w:color="auto" w:fill="FFFFFF"/>
-        </w:rPr>
-        <w:t>Software Testing, Verification and Validation (ICST), 2012 IEEE Fifth International Conference on. IEEE, 2012.</w:t>
-      </w:r>
-    </w:p>
-    <w:p>
-      <w:pPr>
-        <w:spacing w:after="200" w:line="240" w:lineRule="auto"/>
-        <w:jc w:val="both"/>
-        <w:rPr>
-          <w:rFonts w:ascii="Times New Roman" w:eastAsia="Times New Roman" w:hAnsi="Times New Roman" w:cs="Times New Roman"/>
-          <w:szCs w:val="24"/>
-        </w:rPr>
-      </w:pPr>
-      <w:r>
-        <w:rPr>
-          <w:rFonts w:ascii="Times New Roman" w:eastAsia="Times New Roman" w:hAnsi="Times New Roman" w:cs="Times New Roman"/>
-          <w:color w:val="000000"/>
-          <w:sz w:val="18"/>
-          <w:szCs w:val="18"/>
-          <w:shd w:val="clear" w:color="auto" w:fill="FFFFFF"/>
-        </w:rPr>
-        <w:t>[7] Harman, Mark, William B. Langdon, and Westley Weimer. "Genetic programming for reverse engineering."</w:t>
-      </w:r>
-      <w:r>
-        <w:rPr>
-          <w:rFonts w:ascii="Times New Roman" w:eastAsia="Times New Roman" w:hAnsi="Times New Roman" w:cs="Times New Roman"/>
-          <w:color w:val="000000"/>
-          <w:sz w:val="18"/>
-          <w:szCs w:val="18"/>
-        </w:rPr>
-        <w:t> </w:t>
-      </w:r>
-      <w:r>
-        <w:rPr>
-          <w:rFonts w:ascii="Times New Roman" w:eastAsia="Times New Roman" w:hAnsi="Times New Roman" w:cs="Times New Roman"/>
-          <w:color w:val="000000"/>
-          <w:sz w:val="18"/>
-          <w:szCs w:val="18"/>
-          <w:shd w:val="clear" w:color="auto" w:fill="FFFFFF"/>
-        </w:rPr>
-        <w:t>Reverse Engineering (WCRE), 2013 20th Working Conference on. IEEE, 2013.</w:t>
-      </w:r>
-    </w:p>
-    <w:p>
-      <w:pPr>
-        <w:spacing w:after="200" w:line="240" w:lineRule="auto"/>
-        <w:jc w:val="both"/>
-        <w:rPr>
-          <w:rFonts w:ascii="Times New Roman" w:eastAsia="Times New Roman" w:hAnsi="Times New Roman" w:cs="Times New Roman"/>
-          <w:szCs w:val="24"/>
-        </w:rPr>
-      </w:pPr>
-      <w:r>
-        <w:rPr>
-          <w:rFonts w:ascii="Times New Roman" w:eastAsia="Times New Roman" w:hAnsi="Times New Roman" w:cs="Times New Roman"/>
-          <w:color w:val="000000"/>
-          <w:sz w:val="18"/>
-          <w:szCs w:val="18"/>
-          <w:shd w:val="clear" w:color="auto" w:fill="FFFFFF"/>
-        </w:rPr>
-        <w:t xml:space="preserve">[8] Harman, Mark, et al. "Search based software engineering for software product line engineering: a survey and directions for future </w:t>
-      </w:r>
-      <w:r>
-        <w:rPr>
-          <w:rFonts w:ascii="Times New Roman" w:eastAsia="Times New Roman" w:hAnsi="Times New Roman" w:cs="Times New Roman"/>
-          <w:color w:val="000000"/>
-          <w:sz w:val="18"/>
-          <w:szCs w:val="18"/>
-          <w:shd w:val="clear" w:color="auto" w:fill="FFFFFF"/>
-        </w:rPr>
-        <w:t>work. “Proceedings</w:t>
-      </w:r>
-      <w:r>
-        <w:rPr>
-          <w:rFonts w:ascii="Times New Roman" w:eastAsia="Times New Roman" w:hAnsi="Times New Roman" w:cs="Times New Roman"/>
-          <w:color w:val="000000"/>
-          <w:sz w:val="18"/>
-          <w:szCs w:val="18"/>
-          <w:shd w:val="clear" w:color="auto" w:fill="FFFFFF"/>
-        </w:rPr>
-        <w:t xml:space="preserve"> of the 18th International Software Product Line Conference-Volume 1. ACM, 2014.</w:t>
-      </w:r>
-    </w:p>
-    <w:p>
-      <w:pPr>
-        <w:spacing w:after="200" w:line="240" w:lineRule="auto"/>
-        <w:jc w:val="both"/>
-        <w:rPr>
-          <w:rFonts w:ascii="Times New Roman" w:eastAsia="Times New Roman" w:hAnsi="Times New Roman" w:cs="Times New Roman"/>
-          <w:szCs w:val="24"/>
-        </w:rPr>
-      </w:pPr>
-      <w:r>
-        <w:rPr>
-          <w:rFonts w:ascii="Times New Roman" w:eastAsia="Times New Roman" w:hAnsi="Times New Roman" w:cs="Times New Roman"/>
-          <w:color w:val="000000"/>
-          <w:sz w:val="18"/>
-          <w:szCs w:val="18"/>
-          <w:shd w:val="clear" w:color="auto" w:fill="FFFFFF"/>
-        </w:rPr>
-        <w:t>[9]Rolph E. Anderson and Srini S. Srinivasan. E-satisfaction and e-loyalty:</w:t>
-      </w:r>
-    </w:p>
-    <w:p>
-      <w:pPr>
-        <w:spacing w:after="200" w:line="240" w:lineRule="auto"/>
-        <w:jc w:val="both"/>
-        <w:rPr>
-          <w:rFonts w:ascii="Times New Roman" w:eastAsia="Times New Roman" w:hAnsi="Times New Roman" w:cs="Times New Roman"/>
-          <w:szCs w:val="24"/>
-        </w:rPr>
-      </w:pPr>
-      <w:r>
-        <w:rPr>
-          <w:rFonts w:ascii="Times New Roman" w:eastAsia="Times New Roman" w:hAnsi="Times New Roman" w:cs="Times New Roman"/>
-          <w:color w:val="000000"/>
-          <w:sz w:val="18"/>
-          <w:szCs w:val="18"/>
-          <w:shd w:val="clear" w:color="auto" w:fill="FFFFFF"/>
-        </w:rPr>
-        <w:t>A contingency framework. Psychology and Marketing, 20(2):123–138,</w:t>
-      </w:r>
-    </w:p>
-    <w:p>
-      <w:pPr>
-        <w:spacing w:after="200" w:line="240" w:lineRule="auto"/>
-        <w:jc w:val="both"/>
-        <w:rPr>
-          <w:rFonts w:ascii="Times New Roman" w:eastAsia="Times New Roman" w:hAnsi="Times New Roman" w:cs="Times New Roman"/>
-          <w:szCs w:val="24"/>
-        </w:rPr>
-      </w:pPr>
-      <w:r>
-        <w:rPr>
-          <w:rFonts w:ascii="Times New Roman" w:eastAsia="Times New Roman" w:hAnsi="Times New Roman" w:cs="Times New Roman"/>
-          <w:color w:val="000000"/>
-          <w:sz w:val="18"/>
-          <w:szCs w:val="18"/>
-          <w:shd w:val="clear" w:color="auto" w:fill="FFFFFF"/>
-        </w:rPr>
-        <w:t>2003</w:t>
-      </w:r>
-    </w:p>
-    <w:p>
-      <w:pPr>
-        <w:spacing w:after="200" w:line="240" w:lineRule="auto"/>
-        <w:jc w:val="both"/>
-        <w:rPr>
-          <w:rFonts w:ascii="Times New Roman" w:eastAsia="Times New Roman" w:hAnsi="Times New Roman" w:cs="Times New Roman"/>
-          <w:szCs w:val="24"/>
-        </w:rPr>
-      </w:pPr>
-      <w:r>
-        <w:rPr>
-          <w:rFonts w:ascii="Times New Roman" w:eastAsia="Times New Roman" w:hAnsi="Times New Roman" w:cs="Times New Roman"/>
-          <w:color w:val="000000"/>
-          <w:sz w:val="18"/>
-          <w:szCs w:val="18"/>
-          <w:shd w:val="clear" w:color="auto" w:fill="FFFFFF"/>
-        </w:rPr>
-        <w:t>[10]Mark Harman and Bryan F. Jones. Search based software engineering.</w:t>
-      </w:r>
-    </w:p>
-    <w:p>
-      <w:pPr>
-        <w:spacing w:after="200" w:line="240" w:lineRule="auto"/>
-        <w:jc w:val="both"/>
-        <w:rPr>
-          <w:rFonts w:ascii="Times New Roman" w:eastAsia="Times New Roman" w:hAnsi="Times New Roman" w:cs="Times New Roman"/>
-          <w:szCs w:val="24"/>
-        </w:rPr>
-      </w:pPr>
-      <w:r>
-        <w:rPr>
-          <w:rFonts w:ascii="Times New Roman" w:eastAsia="Times New Roman" w:hAnsi="Times New Roman" w:cs="Times New Roman"/>
-          <w:color w:val="000000"/>
-          <w:sz w:val="18"/>
-          <w:szCs w:val="18"/>
-          <w:shd w:val="clear" w:color="auto" w:fill="FFFFFF"/>
-        </w:rPr>
-        <w:t>Information and Software Technology, 43(14):833–839, December 2001</w:t>
-      </w:r>
-    </w:p>
-    <w:p>
-      <w:pPr>
-        <w:spacing w:after="200" w:line="240" w:lineRule="auto"/>
-        <w:jc w:val="both"/>
-        <w:rPr>
-          <w:rFonts w:ascii="Times New Roman" w:eastAsia="Times New Roman" w:hAnsi="Times New Roman" w:cs="Times New Roman"/>
-          <w:szCs w:val="24"/>
-        </w:rPr>
-      </w:pPr>
-      <w:r>
-        <w:rPr>
-          <w:rFonts w:ascii="Times New Roman" w:eastAsia="Times New Roman" w:hAnsi="Times New Roman" w:cs="Times New Roman"/>
-          <w:color w:val="000000"/>
-          <w:sz w:val="18"/>
-          <w:szCs w:val="18"/>
-          <w:shd w:val="clear" w:color="auto" w:fill="FFFFFF"/>
-        </w:rPr>
-        <w:t xml:space="preserve">[11] F. Ricca and P. Tonella. Analysis and testing of web applications. In Proceedings of the 23rd International </w:t>
-      </w:r>
-      <w:r>
-        <w:rPr>
-          <w:rFonts w:ascii="Times New Roman" w:eastAsia="Times New Roman" w:hAnsi="Times New Roman" w:cs="Times New Roman"/>
-          <w:color w:val="000000"/>
-          <w:sz w:val="18"/>
-          <w:szCs w:val="18"/>
-          <w:shd w:val="clear" w:color="auto" w:fill="FFFFFF"/>
-        </w:rPr>
-        <w:lastRenderedPageBreak/>
-        <w:t>Conference on Software Engineering (ICSE 2001), pages 25–34, 2001</w:t>
-      </w:r>
-    </w:p>
-    <w:p>
-      <w:pPr>
-        <w:spacing w:after="200" w:line="240" w:lineRule="auto"/>
-        <w:jc w:val="both"/>
-        <w:rPr>
-          <w:rFonts w:ascii="Times New Roman" w:eastAsia="Times New Roman" w:hAnsi="Times New Roman" w:cs="Times New Roman"/>
-          <w:szCs w:val="24"/>
-        </w:rPr>
-      </w:pPr>
-      <w:r>
-        <w:rPr>
-          <w:rFonts w:ascii="Times New Roman" w:eastAsia="Times New Roman" w:hAnsi="Times New Roman" w:cs="Times New Roman"/>
-          <w:color w:val="000000"/>
-          <w:sz w:val="18"/>
-          <w:szCs w:val="18"/>
-          <w:shd w:val="clear" w:color="auto" w:fill="FFFFFF"/>
-        </w:rPr>
-        <w:t>[12] D. Kung, C. H. Liu, and P. Hsia. An object-oriented web test model for testing web applications. In 24th International Computer Software and Applications Conference (COMPSAC 2000), pages 537–542, 2000.</w:t>
-      </w:r>
-    </w:p>
-    <w:p>
-      <w:pPr>
-        <w:spacing w:after="200" w:line="240" w:lineRule="auto"/>
-        <w:jc w:val="both"/>
-        <w:rPr>
-          <w:rFonts w:ascii="Times New Roman" w:eastAsia="Times New Roman" w:hAnsi="Times New Roman" w:cs="Times New Roman"/>
-          <w:szCs w:val="24"/>
-        </w:rPr>
-      </w:pPr>
-      <w:r>
-        <w:rPr>
-          <w:rFonts w:ascii="Times New Roman" w:eastAsia="Times New Roman" w:hAnsi="Times New Roman" w:cs="Times New Roman"/>
-          <w:color w:val="000000"/>
-          <w:sz w:val="18"/>
-          <w:szCs w:val="18"/>
-          <w:shd w:val="clear" w:color="auto" w:fill="FFFFFF"/>
-        </w:rPr>
-        <w:t>[13] Wasif Afzal, Richard Torkar, and Robert Feldt. A systematic review of search-based testing for non-functional system properties. Inf. Softw. Technol., 51:957–976, June 2009.</w:t>
-      </w:r>
-    </w:p>
-    <w:p>
-      <w:pPr>
-        <w:spacing w:after="200" w:line="240" w:lineRule="auto"/>
-        <w:jc w:val="both"/>
-        <w:rPr>
-          <w:rFonts w:ascii="Times New Roman" w:eastAsia="Times New Roman" w:hAnsi="Times New Roman" w:cs="Times New Roman"/>
-          <w:szCs w:val="24"/>
-        </w:rPr>
-      </w:pPr>
-      <w:r>
-        <w:rPr>
-          <w:rFonts w:ascii="Times New Roman" w:eastAsia="Times New Roman" w:hAnsi="Times New Roman" w:cs="Times New Roman"/>
-          <w:color w:val="000000"/>
-          <w:sz w:val="18"/>
-          <w:szCs w:val="18"/>
-          <w:shd w:val="clear" w:color="auto" w:fill="FFFFFF"/>
-        </w:rPr>
-        <w:t>[14]</w:t>
-      </w:r>
-      <w:r>
-        <w:rPr>
-          <w:rFonts w:ascii="Times New Roman" w:eastAsia="Times New Roman" w:hAnsi="Times New Roman" w:cs="Times New Roman"/>
-          <w:color w:val="000000"/>
-          <w:sz w:val="18"/>
-          <w:szCs w:val="18"/>
-          <w:shd w:val="clear" w:color="auto" w:fill="FFFFFF"/>
-        </w:rPr>
-        <w:t> Phil McMinn. Search-based software test data generation: a survey. Software Testing, Verification and Reliability, 14(2):105–156, 2004.</w:t>
-      </w:r>
-    </w:p>
-    <w:p/>
+        <w:spacing w:after="200" w:line="240" w:lineRule="auto"/>
+        <w:jc w:val="both"/>
+        <w:rPr>
+          <w:rFonts w:ascii="Times New Roman" w:eastAsia="Times New Roman" w:hAnsi="Times New Roman" w:cs="Times New Roman"/>
+          <w:color w:val="000000"/>
+          <w:sz w:val="18"/>
+          <w:szCs w:val="18"/>
+          <w:shd w:val="clear" w:color="auto" w:fill="FFFFFF"/>
+        </w:rPr>
+      </w:pPr>
+      <w:r>
+        <w:rPr>
+          <w:rFonts w:ascii="Times New Roman" w:eastAsia="Times New Roman" w:hAnsi="Times New Roman" w:cs="Times New Roman"/>
+          <w:color w:val="000000"/>
+          <w:sz w:val="18"/>
+          <w:szCs w:val="18"/>
+          <w:shd w:val="clear" w:color="auto" w:fill="FFFFFF"/>
+        </w:rPr>
+        <w:t>[16] [3] Mohammad Alshraideh and Leonardo Bottaci. Search-based software</w:t>
+      </w:r>
+      <w:r>
+        <w:rPr>
+          <w:rFonts w:ascii="Times New Roman" w:eastAsia="Times New Roman" w:hAnsi="Times New Roman" w:cs="Times New Roman"/>
+          <w:color w:val="000000"/>
+          <w:sz w:val="18"/>
+          <w:szCs w:val="18"/>
+          <w:shd w:val="clear" w:color="auto" w:fill="FFFFFF"/>
+        </w:rPr>
+        <w:t xml:space="preserve"> </w:t>
+      </w:r>
+      <w:r>
+        <w:rPr>
+          <w:rFonts w:ascii="Times New Roman" w:eastAsia="Times New Roman" w:hAnsi="Times New Roman" w:cs="Times New Roman"/>
+          <w:color w:val="000000"/>
+          <w:sz w:val="18"/>
+          <w:szCs w:val="18"/>
+          <w:shd w:val="clear" w:color="auto" w:fill="FFFFFF"/>
+        </w:rPr>
+        <w:t>test data generation for string data using program-specific search operators.Software Testing, Verification and Reliability, 16(3):175–203,</w:t>
+      </w:r>
+      <w:r>
+        <w:rPr>
+          <w:rFonts w:ascii="Times New Roman" w:eastAsia="Times New Roman" w:hAnsi="Times New Roman" w:cs="Times New Roman"/>
+          <w:color w:val="000000"/>
+          <w:sz w:val="18"/>
+          <w:szCs w:val="18"/>
+          <w:shd w:val="clear" w:color="auto" w:fill="FFFFFF"/>
+        </w:rPr>
+        <w:t xml:space="preserve"> </w:t>
+      </w:r>
+      <w:r>
+        <w:rPr>
+          <w:rFonts w:ascii="Times New Roman" w:eastAsia="Times New Roman" w:hAnsi="Times New Roman" w:cs="Times New Roman"/>
+          <w:color w:val="000000"/>
+          <w:sz w:val="18"/>
+          <w:szCs w:val="18"/>
+          <w:shd w:val="clear" w:color="auto" w:fill="FFFFFF"/>
+        </w:rPr>
+        <w:t>2006.</w:t>
+      </w:r>
+    </w:p>
+    <w:p>
+      <w:pPr>
+        <w:spacing w:after="200" w:line="240" w:lineRule="auto"/>
+        <w:jc w:val="both"/>
+        <w:rPr>
+          <w:rFonts w:ascii="Times New Roman" w:eastAsia="Times New Roman" w:hAnsi="Times New Roman" w:cs="Times New Roman"/>
+          <w:color w:val="000000"/>
+          <w:sz w:val="18"/>
+          <w:szCs w:val="18"/>
+          <w:shd w:val="clear" w:color="auto" w:fill="FFFFFF"/>
+        </w:rPr>
+      </w:pPr>
+      <w:r>
+        <w:rPr>
+          <w:rFonts w:ascii="Times New Roman" w:eastAsia="Times New Roman" w:hAnsi="Times New Roman" w:cs="Times New Roman"/>
+          <w:color w:val="000000"/>
+          <w:sz w:val="18"/>
+          <w:szCs w:val="18"/>
+          <w:shd w:val="clear" w:color="auto" w:fill="FFFFFF"/>
+        </w:rPr>
+        <w:t>[17]  William Halfond and Alessandro Orso. Automated identification of</w:t>
+      </w:r>
+      <w:r>
+        <w:rPr>
+          <w:rFonts w:ascii="Times New Roman" w:eastAsia="Times New Roman" w:hAnsi="Times New Roman" w:cs="Times New Roman"/>
+          <w:color w:val="000000"/>
+          <w:sz w:val="18"/>
+          <w:szCs w:val="18"/>
+          <w:shd w:val="clear" w:color="auto" w:fill="FFFFFF"/>
+        </w:rPr>
+        <w:t xml:space="preserve"> </w:t>
+      </w:r>
+      <w:r>
+        <w:rPr>
+          <w:rFonts w:ascii="Times New Roman" w:eastAsia="Times New Roman" w:hAnsi="Times New Roman" w:cs="Times New Roman"/>
+          <w:color w:val="000000"/>
+          <w:sz w:val="18"/>
+          <w:szCs w:val="18"/>
+          <w:shd w:val="clear" w:color="auto" w:fill="FFFFFF"/>
+        </w:rPr>
+        <w:t>parameter mismatches in web applications. In SIGSOFT ’08/FSE-16,</w:t>
+      </w:r>
+      <w:r>
+        <w:rPr>
+          <w:rFonts w:ascii="Times New Roman" w:eastAsia="Times New Roman" w:hAnsi="Times New Roman" w:cs="Times New Roman"/>
+          <w:color w:val="000000"/>
+          <w:sz w:val="18"/>
+          <w:szCs w:val="18"/>
+          <w:shd w:val="clear" w:color="auto" w:fill="FFFFFF"/>
+        </w:rPr>
+        <w:t xml:space="preserve"> </w:t>
+      </w:r>
+      <w:r>
+        <w:rPr>
+          <w:rFonts w:ascii="Times New Roman" w:eastAsia="Times New Roman" w:hAnsi="Times New Roman" w:cs="Times New Roman"/>
+          <w:color w:val="000000"/>
+          <w:sz w:val="18"/>
+          <w:szCs w:val="18"/>
+          <w:shd w:val="clear" w:color="auto" w:fill="FFFFFF"/>
+        </w:rPr>
+        <w:t>pages 181–191, 2008</w:t>
+      </w:r>
+    </w:p>
+    <w:p>
+      <w:pPr>
+        <w:spacing w:after="200" w:line="240" w:lineRule="auto"/>
+        <w:jc w:val="both"/>
+        <w:rPr>
+          <w:rFonts w:ascii="Times New Roman" w:eastAsia="Times New Roman" w:hAnsi="Times New Roman" w:cs="Times New Roman"/>
+          <w:color w:val="000000"/>
+          <w:sz w:val="18"/>
+          <w:szCs w:val="18"/>
+          <w:shd w:val="clear" w:color="auto" w:fill="FFFFFF"/>
+        </w:rPr>
+      </w:pPr>
+      <w:r>
+        <w:rPr>
+          <w:rFonts w:ascii="Times New Roman" w:eastAsia="Times New Roman" w:hAnsi="Times New Roman" w:cs="Times New Roman"/>
+          <w:color w:val="000000"/>
+          <w:sz w:val="18"/>
+          <w:szCs w:val="18"/>
+          <w:shd w:val="clear" w:color="auto" w:fill="FFFFFF"/>
+        </w:rPr>
+        <w:t>[18] Nadia Alshahwan and Mark Harman. Automated session data repair for</w:t>
+      </w:r>
+      <w:r>
+        <w:rPr>
+          <w:rFonts w:ascii="Times New Roman" w:eastAsia="Times New Roman" w:hAnsi="Times New Roman" w:cs="Times New Roman"/>
+          <w:color w:val="000000"/>
+          <w:sz w:val="18"/>
+          <w:szCs w:val="18"/>
+          <w:shd w:val="clear" w:color="auto" w:fill="FFFFFF"/>
+        </w:rPr>
+        <w:t xml:space="preserve"> </w:t>
+      </w:r>
+      <w:r>
+        <w:rPr>
+          <w:rFonts w:ascii="Times New Roman" w:eastAsia="Times New Roman" w:hAnsi="Times New Roman" w:cs="Times New Roman"/>
+          <w:color w:val="000000"/>
+          <w:sz w:val="18"/>
+          <w:szCs w:val="18"/>
+          <w:shd w:val="clear" w:color="auto" w:fill="FFFFFF"/>
+        </w:rPr>
+        <w:t>web application regression testing. In ICST ’08, pages 298–307, 2008.</w:t>
+      </w:r>
+    </w:p>
+    <w:p>
+      <w:pPr>
+        <w:spacing w:after="200" w:line="240" w:lineRule="auto"/>
+        <w:jc w:val="both"/>
+        <w:rPr>
+          <w:rFonts w:ascii="Times New Roman" w:eastAsia="Times New Roman" w:hAnsi="Times New Roman" w:cs="Times New Roman"/>
+          <w:sz w:val="18"/>
+          <w:szCs w:val="18"/>
+        </w:rPr>
+      </w:pPr>
+      <w:r>
+        <w:rPr>
+          <w:rFonts w:ascii="Times New Roman" w:eastAsia="Times New Roman" w:hAnsi="Times New Roman" w:cs="Times New Roman"/>
+          <w:sz w:val="18"/>
+          <w:szCs w:val="18"/>
+        </w:rPr>
+        <w:t>[19]  N. Tracey, J. Clark, K. Mander, and J. McDermid. An automated</w:t>
+      </w:r>
+      <w:r>
+        <w:rPr>
+          <w:rFonts w:ascii="Times New Roman" w:eastAsia="Times New Roman" w:hAnsi="Times New Roman" w:cs="Times New Roman"/>
+          <w:sz w:val="18"/>
+          <w:szCs w:val="18"/>
+        </w:rPr>
+        <w:t xml:space="preserve"> </w:t>
+      </w:r>
+      <w:r>
+        <w:rPr>
+          <w:rFonts w:ascii="Times New Roman" w:eastAsia="Times New Roman" w:hAnsi="Times New Roman" w:cs="Times New Roman"/>
+          <w:sz w:val="18"/>
+          <w:szCs w:val="18"/>
+        </w:rPr>
+        <w:t>framework for structural test-data generation. In ASE ’98, pages 285–288, 1998</w:t>
+      </w:r>
+    </w:p>
+    <w:p>
+      <w:pPr>
+        <w:spacing w:after="200" w:line="240" w:lineRule="auto"/>
+        <w:jc w:val="both"/>
+        <w:rPr>
+          <w:rFonts w:ascii="Times New Roman" w:eastAsia="Times New Roman" w:hAnsi="Times New Roman" w:cs="Times New Roman"/>
+          <w:sz w:val="18"/>
+          <w:szCs w:val="18"/>
+        </w:rPr>
+      </w:pPr>
+      <w:r>
+        <w:rPr>
+          <w:rFonts w:ascii="Times New Roman" w:eastAsia="Times New Roman" w:hAnsi="Times New Roman" w:cs="Times New Roman"/>
+          <w:sz w:val="18"/>
+          <w:szCs w:val="18"/>
+        </w:rPr>
+        <w:t xml:space="preserve">[20] </w:t>
+      </w:r>
+      <w:r>
+        <w:rPr>
+          <w:rFonts w:ascii="Times New Roman" w:eastAsia="Times New Roman" w:hAnsi="Times New Roman" w:cs="Times New Roman"/>
+          <w:sz w:val="18"/>
+          <w:szCs w:val="18"/>
+        </w:rPr>
+        <w:t>M. Emmi, R. Majumdar, and K. Sen. Dynamic test input generation for database applications. In ISSTA, pages 151–162, 2007.</w:t>
+      </w:r>
+    </w:p>
     <w:sectPr>
       <w:type w:val="continuous"/>
       <w:pgSz w:w="12240" w:h="15840"/>
@@ -3813,6 +4173,109 @@
     </w:sectPr>
   </w:body>
 </w:document>
+</file>
+
+<file path=word/endnotes.xml><?xml version="1.0" encoding="utf-8"?>
+<w:endnotes xmlns:wpc="http://schemas.microsoft.com/office/word/2010/wordprocessingCanvas" xmlns:mc="http://schemas.openxmlformats.org/markup-compatibility/2006" xmlns:o="urn:schemas-microsoft-com:office:office" xmlns:r="http://schemas.openxmlformats.org/officeDocument/2006/relationships" xmlns:m="http://schemas.openxmlformats.org/officeDocument/2006/math" xmlns:v="urn:schemas-microsoft-com:vml" xmlns:wp14="http://schemas.microsoft.com/office/word/2010/wordprocessingDrawing" xmlns:wp="http://schemas.openxmlformats.org/drawingml/2006/wordprocessingDrawing" xmlns:w10="urn:schemas-microsoft-com:office:word" xmlns:w="http://schemas.openxmlformats.org/wordprocessingml/2006/main" xmlns:w14="http://schemas.microsoft.com/office/word/2010/wordml" xmlns:w15="http://schemas.microsoft.com/office/word/2012/wordml" xmlns:wpg="http://schemas.microsoft.com/office/word/2010/wordprocessingGroup" xmlns:wpi="http://schemas.microsoft.com/office/word/2010/wordprocessingInk" xmlns:wne="http://schemas.microsoft.com/office/word/2006/wordml" xmlns:wps="http://schemas.microsoft.com/office/word/2010/wordprocessingShape" mc:Ignorable="w14 w15 wp14">
+  <w:endnote w:type="separator" w:id="-1">
+    <w:p>
+      <w:pPr>
+        <w:spacing w:after="0" w:line="240" w:lineRule="auto"/>
+      </w:pPr>
+      <w:r>
+        <w:separator/>
+      </w:r>
+    </w:p>
+  </w:endnote>
+  <w:endnote w:type="continuationSeparator" w:id="0">
+    <w:p>
+      <w:pPr>
+        <w:spacing w:after="0" w:line="240" w:lineRule="auto"/>
+      </w:pPr>
+      <w:r>
+        <w:continuationSeparator/>
+      </w:r>
+    </w:p>
+  </w:endnote>
+</w:endnotes>
+</file>
+
+<file path=word/footer1.xml><?xml version="1.0" encoding="utf-8"?>
+<w:ftr xmlns:wpc="http://schemas.microsoft.com/office/word/2010/wordprocessingCanvas" xmlns:mc="http://schemas.openxmlformats.org/markup-compatibility/2006" xmlns:o="urn:schemas-microsoft-com:office:office" xmlns:r="http://schemas.openxmlformats.org/officeDocument/2006/relationships" xmlns:m="http://schemas.openxmlformats.org/officeDocument/2006/math" xmlns:v="urn:schemas-microsoft-com:vml" xmlns:wp14="http://schemas.microsoft.com/office/word/2010/wordprocessingDrawing" xmlns:wp="http://schemas.openxmlformats.org/drawingml/2006/wordprocessingDrawing" xmlns:w10="urn:schemas-microsoft-com:office:word" xmlns:w="http://schemas.openxmlformats.org/wordprocessingml/2006/main" xmlns:w14="http://schemas.microsoft.com/office/word/2010/wordml" xmlns:w15="http://schemas.microsoft.com/office/word/2012/wordml" xmlns:wpg="http://schemas.microsoft.com/office/word/2010/wordprocessingGroup" xmlns:wpi="http://schemas.microsoft.com/office/word/2010/wordprocessingInk" xmlns:wne="http://schemas.microsoft.com/office/word/2006/wordml" xmlns:wps="http://schemas.microsoft.com/office/word/2010/wordprocessingShape" mc:Ignorable="w14 w15 wp14">
+  <w:sdt>
+    <w:sdtPr>
+      <w:id w:val="1781452256"/>
+      <w:docPartObj>
+        <w:docPartGallery w:val="Page Numbers (Bottom of Page)"/>
+        <w:docPartUnique/>
+      </w:docPartObj>
+    </w:sdtPr>
+    <w:sdtEndPr>
+      <w:rPr>
+        <w:noProof/>
+      </w:rPr>
+    </w:sdtEndPr>
+    <w:sdtContent>
+      <w:p>
+        <w:pPr>
+          <w:pStyle w:val="Footer"/>
+          <w:jc w:val="right"/>
+        </w:pPr>
+        <w:r>
+          <w:fldChar w:fldCharType="begin"/>
+        </w:r>
+        <w:r>
+          <w:instrText xml:space="preserve"> PAGE   \* MERGEFORMAT </w:instrText>
+        </w:r>
+        <w:r>
+          <w:fldChar w:fldCharType="separate"/>
+        </w:r>
+        <w:r>
+          <w:rPr>
+            <w:noProof/>
+          </w:rPr>
+          <w:t>1</w:t>
+        </w:r>
+        <w:r>
+          <w:rPr>
+            <w:noProof/>
+          </w:rPr>
+          <w:fldChar w:fldCharType="end"/>
+        </w:r>
+      </w:p>
+    </w:sdtContent>
+  </w:sdt>
+  <w:p>
+    <w:pPr>
+      <w:pStyle w:val="Footer"/>
+    </w:pPr>
+  </w:p>
+</w:ftr>
+</file>
+
+<file path=word/footnotes.xml><?xml version="1.0" encoding="utf-8"?>
+<w:footnotes xmlns:wpc="http://schemas.microsoft.com/office/word/2010/wordprocessingCanvas" xmlns:mc="http://schemas.openxmlformats.org/markup-compatibility/2006" xmlns:o="urn:schemas-microsoft-com:office:office" xmlns:r="http://schemas.openxmlformats.org/officeDocument/2006/relationships" xmlns:m="http://schemas.openxmlformats.org/officeDocument/2006/math" xmlns:v="urn:schemas-microsoft-com:vml" xmlns:wp14="http://schemas.microsoft.com/office/word/2010/wordprocessingDrawing" xmlns:wp="http://schemas.openxmlformats.org/drawingml/2006/wordprocessingDrawing" xmlns:w10="urn:schemas-microsoft-com:office:word" xmlns:w="http://schemas.openxmlformats.org/wordprocessingml/2006/main" xmlns:w14="http://schemas.microsoft.com/office/word/2010/wordml" xmlns:w15="http://schemas.microsoft.com/office/word/2012/wordml" xmlns:wpg="http://schemas.microsoft.com/office/word/2010/wordprocessingGroup" xmlns:wpi="http://schemas.microsoft.com/office/word/2010/wordprocessingInk" xmlns:wne="http://schemas.microsoft.com/office/word/2006/wordml" xmlns:wps="http://schemas.microsoft.com/office/word/2010/wordprocessingShape" mc:Ignorable="w14 w15 wp14">
+  <w:footnote w:type="separator" w:id="-1">
+    <w:p>
+      <w:pPr>
+        <w:spacing w:after="0" w:line="240" w:lineRule="auto"/>
+      </w:pPr>
+      <w:r>
+        <w:separator/>
+      </w:r>
+    </w:p>
+  </w:footnote>
+  <w:footnote w:type="continuationSeparator" w:id="0">
+    <w:p>
+      <w:pPr>
+        <w:spacing w:after="0" w:line="240" w:lineRule="auto"/>
+      </w:pPr>
+      <w:r>
+        <w:continuationSeparator/>
+      </w:r>
+    </w:p>
+  </w:footnote>
+</w:footnotes>
 </file>
 
 <file path=word/styles.xml><?xml version="1.0" encoding="utf-8"?>
@@ -4222,11 +4685,11 @@
     <w:uiPriority w:val="9"/>
     <w:unhideWhenUsed/>
     <w:qFormat/>
-    <w:rsid w:val="00063F7E"/>
+    <w:rsid w:val="00F467EC"/>
     <w:pPr>
       <w:keepNext/>
       <w:keepLines/>
-      <w:spacing w:before="40" w:after="0"/>
+      <w:spacing w:after="100" w:afterAutospacing="1"/>
       <w:outlineLvl w:val="1"/>
     </w:pPr>
     <w:rPr>
@@ -4264,14 +4727,16 @@
     <w:link w:val="Heading4Char"/>
     <w:uiPriority w:val="9"/>
     <w:qFormat/>
-    <w:rsid w:val="00D9206D"/>
+    <w:rsid w:val="00685817"/>
     <w:pPr>
       <w:spacing w:before="80" w:after="80" w:line="240" w:lineRule="auto"/>
       <w:outlineLvl w:val="3"/>
     </w:pPr>
     <w:rPr>
       <w:rFonts w:ascii="Times New Roman" w:eastAsia="Times New Roman" w:hAnsi="Times New Roman" w:cs="Times New Roman"/>
+      <w:b/>
       <w:bCs/>
+      <w:sz w:val="22"/>
       <w:szCs w:val="24"/>
     </w:rPr>
   </w:style>
@@ -4316,6 +4781,7 @@
   <w:style w:type="character" w:default="1" w:styleId="DefaultParagraphFont">
     <w:name w:val="Default Paragraph Font"/>
     <w:uiPriority w:val="1"/>
+    <w:semiHidden/>
     <w:unhideWhenUsed/>
   </w:style>
   <w:style w:type="table" w:default="1" w:styleId="TableNormal">
@@ -4344,11 +4810,11 @@
     <w:basedOn w:val="DefaultParagraphFont"/>
     <w:link w:val="Heading4"/>
     <w:uiPriority w:val="9"/>
-    <w:rsid w:val="00D9206D"/>
+    <w:rsid w:val="00685817"/>
     <w:rPr>
       <w:rFonts w:ascii="Times New Roman" w:eastAsia="Times New Roman" w:hAnsi="Times New Roman" w:cs="Times New Roman"/>
+      <w:b/>
       <w:bCs/>
-      <w:sz w:val="24"/>
       <w:szCs w:val="24"/>
     </w:rPr>
   </w:style>
@@ -4404,7 +4870,6 @@
     <w:name w:val="Hyperlink"/>
     <w:basedOn w:val="DefaultParagraphFont"/>
     <w:uiPriority w:val="99"/>
-    <w:semiHidden/>
     <w:unhideWhenUsed/>
     <w:rsid w:val="00063F7E"/>
     <w:rPr>
@@ -4452,7 +4917,7 @@
     <w:basedOn w:val="DefaultParagraphFont"/>
     <w:link w:val="Heading2"/>
     <w:uiPriority w:val="9"/>
-    <w:rsid w:val="00063F7E"/>
+    <w:rsid w:val="00F467EC"/>
     <w:rPr>
       <w:rFonts w:ascii="Garamond" w:eastAsiaTheme="majorEastAsia" w:hAnsi="Garamond" w:cstheme="majorBidi"/>
       <w:b/>
@@ -4492,6 +4957,58 @@
         <w:insideV w:val="single" w:sz="4" w:space="0" w:color="auto"/>
       </w:tblBorders>
     </w:tblPr>
+  </w:style>
+  <w:style w:type="paragraph" w:styleId="Header">
+    <w:name w:val="header"/>
+    <w:basedOn w:val="Normal"/>
+    <w:link w:val="HeaderChar"/>
+    <w:uiPriority w:val="99"/>
+    <w:unhideWhenUsed/>
+    <w:rsid w:val="00685817"/>
+    <w:pPr>
+      <w:tabs>
+        <w:tab w:val="center" w:pos="4680"/>
+        <w:tab w:val="right" w:pos="9360"/>
+      </w:tabs>
+      <w:spacing w:after="0" w:line="240" w:lineRule="auto"/>
+    </w:pPr>
+  </w:style>
+  <w:style w:type="character" w:customStyle="1" w:styleId="HeaderChar">
+    <w:name w:val="Header Char"/>
+    <w:basedOn w:val="DefaultParagraphFont"/>
+    <w:link w:val="Header"/>
+    <w:uiPriority w:val="99"/>
+    <w:rsid w:val="00685817"/>
+    <w:rPr>
+      <w:rFonts w:ascii="Arial" w:hAnsi="Arial"/>
+      <w:sz w:val="24"/>
+    </w:rPr>
+  </w:style>
+  <w:style w:type="paragraph" w:styleId="Footer">
+    <w:name w:val="footer"/>
+    <w:basedOn w:val="Normal"/>
+    <w:link w:val="FooterChar"/>
+    <w:uiPriority w:val="99"/>
+    <w:unhideWhenUsed/>
+    <w:rsid w:val="00685817"/>
+    <w:pPr>
+      <w:tabs>
+        <w:tab w:val="center" w:pos="4680"/>
+        <w:tab w:val="right" w:pos="9360"/>
+      </w:tabs>
+      <w:spacing w:after="0" w:line="240" w:lineRule="auto"/>
+    </w:pPr>
+  </w:style>
+  <w:style w:type="character" w:customStyle="1" w:styleId="FooterChar">
+    <w:name w:val="Footer Char"/>
+    <w:basedOn w:val="DefaultParagraphFont"/>
+    <w:link w:val="Footer"/>
+    <w:uiPriority w:val="99"/>
+    <w:rsid w:val="00685817"/>
+    <w:rPr>
+      <w:rFonts w:ascii="Arial" w:hAnsi="Arial"/>
+      <w:sz w:val="24"/>
+    </w:rPr>
   </w:style>
 </w:styles>
 </file>
@@ -4539,7 +5056,7 @@
     </a:clrScheme>
     <a:fontScheme name="Office">
       <a:majorFont>
-        <a:latin typeface="Calibri Light" panose="020F0302020204030204"/>
+        <a:latin typeface="Calibri Light"/>
         <a:ea typeface=""/>
         <a:cs typeface=""/>
         <a:font script="Jpan" typeface="ＭＳ ゴシック"/>
@@ -4574,7 +5091,7 @@
         <a:font script="Geor" typeface="Sylfaen"/>
       </a:majorFont>
       <a:minorFont>
-        <a:latin typeface="Calibri" panose="020F0502020204030204"/>
+        <a:latin typeface="Calibri"/>
         <a:ea typeface=""/>
         <a:cs typeface=""/>
         <a:font script="Jpan" typeface="ＭＳ 明朝"/>

</xml_diff>